<commit_message>
Add checklist & Change Offerte
</commit_message>
<xml_diff>
--- a/Kt1/WP1.1/Offerte.docx
+++ b/Kt1/WP1.1/Offerte.docx
@@ -1,6 +1,6 @@
 
 <file path=word/document.xml><?xml version="1.0" encoding="utf-8"?>
-<w:document xmlns:wpc="http://schemas.microsoft.com/office/word/2010/wordprocessingCanvas" xmlns:cx="http://schemas.microsoft.com/office/drawing/2014/chartex" xmlns:mc="http://schemas.openxmlformats.org/markup-compatibility/2006" xmlns:o="urn:schemas-microsoft-com:office:office" xmlns:r="http://schemas.openxmlformats.org/officeDocument/2006/relationships" xmlns:m="http://schemas.openxmlformats.org/officeDocument/2006/math" xmlns:v="urn:schemas-microsoft-com:vml" xmlns:wp14="http://schemas.microsoft.com/office/word/2010/wordprocessingDrawing" xmlns:wp="http://schemas.openxmlformats.org/drawingml/2006/wordprocessingDrawing" xmlns:w10="urn:schemas-microsoft-com:office:word" xmlns:w="http://schemas.openxmlformats.org/wordprocessingml/2006/main" xmlns:w14="http://schemas.microsoft.com/office/word/2010/wordml" xmlns:w15="http://schemas.microsoft.com/office/word/2012/wordml" xmlns:w16se="http://schemas.microsoft.com/office/word/2015/wordml/symex" xmlns:wpg="http://schemas.microsoft.com/office/word/2010/wordprocessingGroup" xmlns:wpi="http://schemas.microsoft.com/office/word/2010/wordprocessingInk" xmlns:wne="http://schemas.microsoft.com/office/word/2006/wordml" xmlns:wps="http://schemas.microsoft.com/office/word/2010/wordprocessingShape" mc:Ignorable="w14 w15 w16se wp14">
+<w:document xmlns:ve="http://schemas.openxmlformats.org/markup-compatibility/2006" xmlns:o="urn:schemas-microsoft-com:office:office" xmlns:r="http://schemas.openxmlformats.org/officeDocument/2006/relationships" xmlns:m="http://schemas.openxmlformats.org/officeDocument/2006/math" xmlns:v="urn:schemas-microsoft-com:vml" xmlns:wp="http://schemas.openxmlformats.org/drawingml/2006/wordprocessingDrawing" xmlns:w10="urn:schemas-microsoft-com:office:word" xmlns:w="http://schemas.openxmlformats.org/wordprocessingml/2006/main" xmlns:wne="http://schemas.microsoft.com/office/word/2006/wordml">
   <w:body>
     <w:p>
       <w:pPr>
@@ -75,7 +75,6 @@
           <w:szCs w:val="70"/>
         </w:rPr>
       </w:pPr>
-      <w:proofErr w:type="spellStart"/>
       <w:r>
         <w:rPr>
           <w:rFonts w:asciiTheme="minorHAnsi" w:hAnsiTheme="minorHAnsi" w:cs="Consolas"/>
@@ -83,17 +82,7 @@
           <w:sz w:val="70"/>
           <w:szCs w:val="70"/>
         </w:rPr>
-        <w:t>GGz</w:t>
-      </w:r>
-      <w:proofErr w:type="spellEnd"/>
-      <w:r>
-        <w:rPr>
-          <w:rFonts w:asciiTheme="minorHAnsi" w:hAnsiTheme="minorHAnsi" w:cs="Consolas"/>
-          <w:color w:val="5B9BD5" w:themeColor="accent1"/>
-          <w:sz w:val="70"/>
-          <w:szCs w:val="70"/>
-        </w:rPr>
-        <w:t xml:space="preserve"> </w:t>
+        <w:t xml:space="preserve">GGz </w:t>
       </w:r>
       <w:proofErr w:type="spellStart"/>
       <w:r>
@@ -161,7 +150,7 @@
           <w:insideH w:val="none" w:sz="0" w:space="0" w:color="auto"/>
           <w:insideV w:val="none" w:sz="0" w:space="0" w:color="auto"/>
         </w:tblBorders>
-        <w:tblLook w:val="04A0" w:firstRow="1" w:lastRow="0" w:firstColumn="1" w:lastColumn="0" w:noHBand="0" w:noVBand="1"/>
+        <w:tblLook w:val="04A0"/>
       </w:tblPr>
       <w:tblGrid>
         <w:gridCol w:w="10564"/>
@@ -208,7 +197,7 @@
                 <w:insideH w:val="none" w:sz="0" w:space="0" w:color="auto"/>
                 <w:insideV w:val="none" w:sz="0" w:space="0" w:color="auto"/>
               </w:tblBorders>
-              <w:tblLook w:val="04A0" w:firstRow="1" w:lastRow="0" w:firstColumn="1" w:lastColumn="0" w:noHBand="0" w:noVBand="1"/>
+              <w:tblLook w:val="04A0"/>
             </w:tblPr>
             <w:tblGrid>
               <w:gridCol w:w="4394"/>
@@ -280,19 +269,11 @@
                       <w:rFonts w:cs="Consolas"/>
                     </w:rPr>
                   </w:pPr>
-                  <w:proofErr w:type="spellStart"/>
                   <w:r>
                     <w:rPr>
                       <w:rFonts w:cs="Consolas"/>
                     </w:rPr>
-                    <w:t>GGz</w:t>
-                  </w:r>
-                  <w:proofErr w:type="spellEnd"/>
-                  <w:r>
-                    <w:rPr>
-                      <w:rFonts w:cs="Consolas"/>
-                    </w:rPr>
-                    <w:t xml:space="preserve"> Windows Phone Applicatie</w:t>
+                    <w:t>GGz Windows Phone Applicatie</w:t>
                   </w:r>
                 </w:p>
               </w:tc>
@@ -327,11 +308,19 @@
                       <w:rFonts w:cs="Consolas"/>
                     </w:rPr>
                   </w:pPr>
+                  <w:proofErr w:type="spellStart"/>
                   <w:r>
                     <w:rPr>
                       <w:rFonts w:cs="Consolas"/>
                     </w:rPr>
-                    <w:t xml:space="preserve">Jarno van </w:t>
+                    <w:t>Jarno</w:t>
+                  </w:r>
+                  <w:proofErr w:type="spellEnd"/>
+                  <w:r>
+                    <w:rPr>
+                      <w:rFonts w:cs="Consolas"/>
+                    </w:rPr>
+                    <w:t xml:space="preserve"> van </w:t>
                   </w:r>
                   <w:proofErr w:type="spellStart"/>
                   <w:r>
@@ -491,19 +480,11 @@
                       <w:rFonts w:cs="Consolas"/>
                     </w:rPr>
                   </w:pPr>
-                  <w:proofErr w:type="spellStart"/>
                   <w:r>
                     <w:rPr>
                       <w:rFonts w:cs="Consolas"/>
                     </w:rPr>
-                    <w:t>GGz</w:t>
-                  </w:r>
-                  <w:proofErr w:type="spellEnd"/>
-                  <w:r>
-                    <w:rPr>
-                      <w:rFonts w:cs="Consolas"/>
-                    </w:rPr>
-                    <w:t xml:space="preserve"> </w:t>
+                    <w:t xml:space="preserve">GGz </w:t>
                   </w:r>
                   <w:proofErr w:type="spellStart"/>
                   <w:r>
@@ -1011,19 +992,11 @@
                       <w:rFonts w:cs="Consolas"/>
                     </w:rPr>
                   </w:pPr>
-                  <w:proofErr w:type="spellStart"/>
                   <w:r>
                     <w:rPr>
                       <w:rFonts w:cs="Consolas"/>
                     </w:rPr>
-                    <w:t>Fer</w:t>
-                  </w:r>
-                  <w:proofErr w:type="spellEnd"/>
-                  <w:r>
-                    <w:rPr>
-                      <w:rFonts w:cs="Consolas"/>
-                    </w:rPr>
-                    <w:t xml:space="preserve"> van Krimpen</w:t>
+                    <w:t>Fer van Krimpen</w:t>
                   </w:r>
                 </w:p>
               </w:tc>
@@ -1362,7 +1335,7 @@
           <w:insideH w:val="none" w:sz="0" w:space="0" w:color="auto"/>
           <w:insideV w:val="none" w:sz="0" w:space="0" w:color="auto"/>
         </w:tblBorders>
-        <w:tblLook w:val="04A0" w:firstRow="1" w:lastRow="0" w:firstColumn="1" w:lastColumn="0" w:noHBand="0" w:noVBand="1"/>
+        <w:tblLook w:val="04A0"/>
       </w:tblPr>
       <w:tblGrid>
         <w:gridCol w:w="4508"/>
@@ -1483,7 +1456,10 @@
           </w:tcPr>
           <w:p>
             <w:r>
-              <w:t>22-2-2016</w:t>
+              <w:t>11-4</w:t>
+            </w:r>
+            <w:r>
+              <w:t>-2016</w:t>
             </w:r>
           </w:p>
         </w:tc>
@@ -1510,7 +1486,7 @@
           <w:insideH w:val="none" w:sz="0" w:space="0" w:color="auto"/>
           <w:insideV w:val="none" w:sz="0" w:space="0" w:color="auto"/>
         </w:tblBorders>
-        <w:tblLook w:val="04A0" w:firstRow="1" w:lastRow="0" w:firstColumn="1" w:lastColumn="0" w:noHBand="0" w:noVBand="1"/>
+        <w:tblLook w:val="04A0"/>
       </w:tblPr>
       <w:tblGrid>
         <w:gridCol w:w="2405"/>
@@ -1611,7 +1587,7 @@
           <w:insideH w:val="none" w:sz="0" w:space="0" w:color="auto"/>
           <w:insideV w:val="none" w:sz="0" w:space="0" w:color="auto"/>
         </w:tblBorders>
-        <w:tblLook w:val="04A0" w:firstRow="1" w:lastRow="0" w:firstColumn="1" w:lastColumn="0" w:noHBand="0" w:noVBand="1"/>
+        <w:tblLook w:val="04A0"/>
       </w:tblPr>
       <w:tblGrid>
         <w:gridCol w:w="2405"/>
@@ -1702,7 +1678,7 @@
           <w:left w:w="70" w:type="dxa"/>
           <w:right w:w="70" w:type="dxa"/>
         </w:tblCellMar>
-        <w:tblLook w:val="04A0" w:firstRow="1" w:lastRow="0" w:firstColumn="1" w:lastColumn="0" w:noHBand="0" w:noVBand="1"/>
+        <w:tblLook w:val="04A0"/>
       </w:tblPr>
       <w:tblGrid>
         <w:gridCol w:w="2400"/>
@@ -3731,10 +3707,10 @@
       <w:r>
         <w:rPr>
           <w:noProof/>
-          <w:lang w:val="en-GB" w:eastAsia="en-GB"/>
+          <w:lang w:eastAsia="nl-NL"/>
         </w:rPr>
         <w:drawing>
-          <wp:anchor distT="0" distB="0" distL="114300" distR="114300" simplePos="0" relativeHeight="251658240" behindDoc="1" locked="0" layoutInCell="1" allowOverlap="1" wp14:anchorId="35735A44" wp14:editId="255AC0D1">
+          <wp:anchor distT="0" distB="0" distL="114300" distR="114300" simplePos="0" relativeHeight="251658240" behindDoc="1" locked="0" layoutInCell="1" allowOverlap="1">
             <wp:simplePos x="0" y="0"/>
             <wp:positionH relativeFrom="margin">
               <wp:align>left</wp:align>
@@ -3757,10 +3733,10 @@
                     <pic:cNvPicPr/>
                   </pic:nvPicPr>
                   <pic:blipFill>
-                    <a:blip r:embed="rId9">
+                    <a:blip r:embed="rId9" cstate="print">
                       <a:extLst>
                         <a:ext uri="{28A0092B-C50C-407E-A947-70E740481C1C}">
-                          <a14:useLocalDpi xmlns:a14="http://schemas.microsoft.com/office/drawing/2010/main" val="0"/>
+                          <a14:useLocalDpi xmlns:a14="http://schemas.microsoft.com/office/drawing/2010/main" xmlns:wps="http://schemas.microsoft.com/office/word/2010/wordprocessingShape" xmlns:wpi="http://schemas.microsoft.com/office/word/2010/wordprocessingInk" xmlns:wpg="http://schemas.microsoft.com/office/word/2010/wordprocessingGroup" xmlns:w16se="http://schemas.microsoft.com/office/word/2015/wordml/symex" xmlns:w15="http://schemas.microsoft.com/office/word/2012/wordml" xmlns:w14="http://schemas.microsoft.com/office/word/2010/wordml" xmlns:w="http://schemas.openxmlformats.org/wordprocessingml/2006/main" xmlns:w10="urn:schemas-microsoft-com:office:word" xmlns:wp14="http://schemas.microsoft.com/office/word/2010/wordprocessingDrawing" xmlns:v="urn:schemas-microsoft-com:vml" xmlns:o="urn:schemas-microsoft-com:office:office" xmlns:mc="http://schemas.openxmlformats.org/markup-compatibility/2006" xmlns:cx="http://schemas.microsoft.com/office/drawing/2014/chartex" xmlns:wpc="http://schemas.microsoft.com/office/word/2010/wordprocessingCanvas" xmlns="" val="0"/>
                         </a:ext>
                       </a:extLst>
                     </a:blip>
@@ -3780,12 +3756,6 @@
                 </pic:pic>
               </a:graphicData>
             </a:graphic>
-            <wp14:sizeRelH relativeFrom="page">
-              <wp14:pctWidth>0</wp14:pctWidth>
-            </wp14:sizeRelH>
-            <wp14:sizeRelV relativeFrom="page">
-              <wp14:pctHeight>0</wp14:pctHeight>
-            </wp14:sizeRelV>
           </wp:anchor>
         </w:drawing>
       </w:r>
@@ -3861,7 +3831,7 @@
 </file>
 
 <file path=word/endnotes.xml><?xml version="1.0" encoding="utf-8"?>
-<w:endnotes xmlns:wpc="http://schemas.microsoft.com/office/word/2010/wordprocessingCanvas" xmlns:cx="http://schemas.microsoft.com/office/drawing/2014/chartex" xmlns:mc="http://schemas.openxmlformats.org/markup-compatibility/2006" xmlns:o="urn:schemas-microsoft-com:office:office" xmlns:r="http://schemas.openxmlformats.org/officeDocument/2006/relationships" xmlns:m="http://schemas.openxmlformats.org/officeDocument/2006/math" xmlns:v="urn:schemas-microsoft-com:vml" xmlns:wp14="http://schemas.microsoft.com/office/word/2010/wordprocessingDrawing" xmlns:wp="http://schemas.openxmlformats.org/drawingml/2006/wordprocessingDrawing" xmlns:w10="urn:schemas-microsoft-com:office:word" xmlns:w="http://schemas.openxmlformats.org/wordprocessingml/2006/main" xmlns:w14="http://schemas.microsoft.com/office/word/2010/wordml" xmlns:w15="http://schemas.microsoft.com/office/word/2012/wordml" xmlns:w16se="http://schemas.microsoft.com/office/word/2015/wordml/symex" xmlns:wpg="http://schemas.microsoft.com/office/word/2010/wordprocessingGroup" xmlns:wpi="http://schemas.microsoft.com/office/word/2010/wordprocessingInk" xmlns:wne="http://schemas.microsoft.com/office/word/2006/wordml" xmlns:wps="http://schemas.microsoft.com/office/word/2010/wordprocessingShape" mc:Ignorable="w14 w15 w16se wp14">
+<w:endnotes xmlns:ve="http://schemas.openxmlformats.org/markup-compatibility/2006" xmlns:o="urn:schemas-microsoft-com:office:office" xmlns:r="http://schemas.openxmlformats.org/officeDocument/2006/relationships" xmlns:m="http://schemas.openxmlformats.org/officeDocument/2006/math" xmlns:v="urn:schemas-microsoft-com:vml" xmlns:wp="http://schemas.openxmlformats.org/drawingml/2006/wordprocessingDrawing" xmlns:w10="urn:schemas-microsoft-com:office:word" xmlns:w="http://schemas.openxmlformats.org/wordprocessingml/2006/main" xmlns:wne="http://schemas.microsoft.com/office/word/2006/wordml">
   <w:endnote w:type="separator" w:id="-1">
     <w:p>
       <w:pPr>
@@ -3886,7 +3856,7 @@
 </file>
 
 <file path=word/footer1.xml><?xml version="1.0" encoding="utf-8"?>
-<w:ftr xmlns:wpc="http://schemas.microsoft.com/office/word/2010/wordprocessingCanvas" xmlns:cx="http://schemas.microsoft.com/office/drawing/2014/chartex" xmlns:mc="http://schemas.openxmlformats.org/markup-compatibility/2006" xmlns:o="urn:schemas-microsoft-com:office:office" xmlns:r="http://schemas.openxmlformats.org/officeDocument/2006/relationships" xmlns:m="http://schemas.openxmlformats.org/officeDocument/2006/math" xmlns:v="urn:schemas-microsoft-com:vml" xmlns:wp14="http://schemas.microsoft.com/office/word/2010/wordprocessingDrawing" xmlns:wp="http://schemas.openxmlformats.org/drawingml/2006/wordprocessingDrawing" xmlns:w10="urn:schemas-microsoft-com:office:word" xmlns:w="http://schemas.openxmlformats.org/wordprocessingml/2006/main" xmlns:w14="http://schemas.microsoft.com/office/word/2010/wordml" xmlns:w15="http://schemas.microsoft.com/office/word/2012/wordml" xmlns:w16se="http://schemas.microsoft.com/office/word/2015/wordml/symex" xmlns:wpg="http://schemas.microsoft.com/office/word/2010/wordprocessingGroup" xmlns:wpi="http://schemas.microsoft.com/office/word/2010/wordprocessingInk" xmlns:wne="http://schemas.microsoft.com/office/word/2006/wordml" xmlns:wps="http://schemas.microsoft.com/office/word/2010/wordprocessingShape" mc:Ignorable="w14 w15 w16se wp14">
+<w:ftr xmlns:ve="http://schemas.openxmlformats.org/markup-compatibility/2006" xmlns:o="urn:schemas-microsoft-com:office:office" xmlns:r="http://schemas.openxmlformats.org/officeDocument/2006/relationships" xmlns:m="http://schemas.openxmlformats.org/officeDocument/2006/math" xmlns:v="urn:schemas-microsoft-com:vml" xmlns:wp="http://schemas.openxmlformats.org/drawingml/2006/wordprocessingDrawing" xmlns:w10="urn:schemas-microsoft-com:office:word" xmlns:w="http://schemas.openxmlformats.org/wordprocessingml/2006/main" xmlns:wne="http://schemas.microsoft.com/office/word/2006/wordml">
   <w:p>
     <w:pPr>
       <w:pStyle w:val="Voettekst"/>
@@ -3906,7 +3876,7 @@
       <w:tblStyle w:val="Tabelraster"/>
       <w:tblW w:w="9973" w:type="dxa"/>
       <w:jc w:val="center"/>
-      <w:tblLook w:val="04A0" w:firstRow="1" w:lastRow="0" w:firstColumn="1" w:lastColumn="0" w:noHBand="0" w:noVBand="1"/>
+      <w:tblLook w:val="04A0"/>
     </w:tblPr>
     <w:tblGrid>
       <w:gridCol w:w="3254"/>
@@ -4184,25 +4154,7 @@
               <w:sz w:val="20"/>
               <w:szCs w:val="20"/>
             </w:rPr>
-            <w:t xml:space="preserve">: </w:t>
-          </w:r>
-          <w:proofErr w:type="spellStart"/>
-          <w:r>
-            <w:rPr>
-              <w:rFonts w:ascii="Century Gothic" w:hAnsi="Century Gothic"/>
-              <w:sz w:val="20"/>
-              <w:szCs w:val="20"/>
-            </w:rPr>
-            <w:t>Fer</w:t>
-          </w:r>
-          <w:proofErr w:type="spellEnd"/>
-          <w:r>
-            <w:rPr>
-              <w:rFonts w:ascii="Century Gothic" w:hAnsi="Century Gothic"/>
-              <w:sz w:val="20"/>
-              <w:szCs w:val="20"/>
-            </w:rPr>
-            <w:t xml:space="preserve"> v. Krimpen             </w:t>
+            <w:t xml:space="preserve">: Fer v. Krimpen             </w:t>
           </w:r>
         </w:p>
       </w:tc>
@@ -4222,7 +4174,7 @@
 </file>
 
 <file path=word/footnotes.xml><?xml version="1.0" encoding="utf-8"?>
-<w:footnotes xmlns:wpc="http://schemas.microsoft.com/office/word/2010/wordprocessingCanvas" xmlns:cx="http://schemas.microsoft.com/office/drawing/2014/chartex" xmlns:mc="http://schemas.openxmlformats.org/markup-compatibility/2006" xmlns:o="urn:schemas-microsoft-com:office:office" xmlns:r="http://schemas.openxmlformats.org/officeDocument/2006/relationships" xmlns:m="http://schemas.openxmlformats.org/officeDocument/2006/math" xmlns:v="urn:schemas-microsoft-com:vml" xmlns:wp14="http://schemas.microsoft.com/office/word/2010/wordprocessingDrawing" xmlns:wp="http://schemas.openxmlformats.org/drawingml/2006/wordprocessingDrawing" xmlns:w10="urn:schemas-microsoft-com:office:word" xmlns:w="http://schemas.openxmlformats.org/wordprocessingml/2006/main" xmlns:w14="http://schemas.microsoft.com/office/word/2010/wordml" xmlns:w15="http://schemas.microsoft.com/office/word/2012/wordml" xmlns:w16se="http://schemas.microsoft.com/office/word/2015/wordml/symex" xmlns:wpg="http://schemas.microsoft.com/office/word/2010/wordprocessingGroup" xmlns:wpi="http://schemas.microsoft.com/office/word/2010/wordprocessingInk" xmlns:wne="http://schemas.microsoft.com/office/word/2006/wordml" xmlns:wps="http://schemas.microsoft.com/office/word/2010/wordprocessingShape" mc:Ignorable="w14 w15 w16se wp14">
+<w:footnotes xmlns:ve="http://schemas.openxmlformats.org/markup-compatibility/2006" xmlns:o="urn:schemas-microsoft-com:office:office" xmlns:r="http://schemas.openxmlformats.org/officeDocument/2006/relationships" xmlns:m="http://schemas.openxmlformats.org/officeDocument/2006/math" xmlns:v="urn:schemas-microsoft-com:vml" xmlns:wp="http://schemas.openxmlformats.org/drawingml/2006/wordprocessingDrawing" xmlns:w10="urn:schemas-microsoft-com:office:word" xmlns:w="http://schemas.openxmlformats.org/wordprocessingml/2006/main" xmlns:wne="http://schemas.microsoft.com/office/word/2006/wordml">
   <w:footnote w:type="separator" w:id="-1">
     <w:p>
       <w:pPr>
@@ -4247,7 +4199,7 @@
 </file>
 
 <file path=word/header1.xml><?xml version="1.0" encoding="utf-8"?>
-<w:hdr xmlns:wpc="http://schemas.microsoft.com/office/word/2010/wordprocessingCanvas" xmlns:cx="http://schemas.microsoft.com/office/drawing/2014/chartex" xmlns:mc="http://schemas.openxmlformats.org/markup-compatibility/2006" xmlns:o="urn:schemas-microsoft-com:office:office" xmlns:r="http://schemas.openxmlformats.org/officeDocument/2006/relationships" xmlns:m="http://schemas.openxmlformats.org/officeDocument/2006/math" xmlns:v="urn:schemas-microsoft-com:vml" xmlns:wp14="http://schemas.microsoft.com/office/word/2010/wordprocessingDrawing" xmlns:wp="http://schemas.openxmlformats.org/drawingml/2006/wordprocessingDrawing" xmlns:w10="urn:schemas-microsoft-com:office:word" xmlns:w="http://schemas.openxmlformats.org/wordprocessingml/2006/main" xmlns:w14="http://schemas.microsoft.com/office/word/2010/wordml" xmlns:w15="http://schemas.microsoft.com/office/word/2012/wordml" xmlns:w16se="http://schemas.microsoft.com/office/word/2015/wordml/symex" xmlns:wpg="http://schemas.microsoft.com/office/word/2010/wordprocessingGroup" xmlns:wpi="http://schemas.microsoft.com/office/word/2010/wordprocessingInk" xmlns:wne="http://schemas.microsoft.com/office/word/2006/wordml" xmlns:wps="http://schemas.microsoft.com/office/word/2010/wordprocessingShape" mc:Ignorable="w14 w15 w16se wp14">
+<w:hdr xmlns:ve="http://schemas.openxmlformats.org/markup-compatibility/2006" xmlns:o="urn:schemas-microsoft-com:office:office" xmlns:r="http://schemas.openxmlformats.org/officeDocument/2006/relationships" xmlns:m="http://schemas.openxmlformats.org/officeDocument/2006/math" xmlns:v="urn:schemas-microsoft-com:vml" xmlns:wp="http://schemas.openxmlformats.org/drawingml/2006/wordprocessingDrawing" xmlns:w10="urn:schemas-microsoft-com:office:word" xmlns:w="http://schemas.openxmlformats.org/wordprocessingml/2006/main" xmlns:wne="http://schemas.microsoft.com/office/word/2006/wordml">
   <w:p>
     <w:pPr>
       <w:pStyle w:val="Koptekst"/>
@@ -4260,137 +4212,51 @@
         <w:noProof/>
         <w:lang w:val="en-GB" w:eastAsia="en-GB"/>
       </w:rPr>
-      <mc:AlternateContent>
-        <mc:Choice Requires="wps">
-          <w:drawing>
-            <wp:inline distT="0" distB="0" distL="0" distR="0" wp14:anchorId="3C0DABB1" wp14:editId="73808A3A">
-              <wp:extent cx="565785" cy="191770"/>
-              <wp:effectExtent l="0" t="0" r="0" b="0"/>
-              <wp:docPr id="1" name="Rectangle 1"/>
-              <wp:cNvGraphicFramePr>
-                <a:graphicFrameLocks xmlns:a="http://schemas.openxmlformats.org/drawingml/2006/main"/>
-              </wp:cNvGraphicFramePr>
-              <a:graphic xmlns:a="http://schemas.openxmlformats.org/drawingml/2006/main">
-                <a:graphicData uri="http://schemas.microsoft.com/office/word/2010/wordprocessingShape">
-                  <wps:wsp>
-                    <wps:cNvSpPr>
-                      <a:spLocks noChangeArrowheads="1"/>
-                    </wps:cNvSpPr>
-                    <wps:spPr bwMode="auto">
-                      <a:xfrm rot="10800000" flipH="1">
-                        <a:off x="0" y="0"/>
-                        <a:ext cx="565785" cy="191770"/>
-                      </a:xfrm>
-                      <a:prstGeom prst="rect">
-                        <a:avLst/>
-                      </a:prstGeom>
-                      <a:noFill/>
-                      <a:ln>
-                        <a:noFill/>
-                      </a:ln>
-                      <a:extLst>
-                        <a:ext uri="{909E8E84-426E-40DD-AFC4-6F175D3DCCD1}">
-                          <a14:hiddenFill xmlns:a14="http://schemas.microsoft.com/office/drawing/2010/main">
-                            <a:solidFill>
-                              <a:srgbClr val="C0504D"/>
-                            </a:solidFill>
-                          </a14:hiddenFill>
-                        </a:ext>
-                        <a:ext uri="{91240B29-F687-4F45-9708-019B960494DF}">
-                          <a14:hiddenLine xmlns:a14="http://schemas.microsoft.com/office/drawing/2010/main" w="28575">
-                            <a:solidFill>
-                              <a:srgbClr val="5C83B4"/>
-                            </a:solidFill>
-                            <a:miter lim="800000"/>
-                            <a:headEnd/>
-                            <a:tailEnd/>
-                          </a14:hiddenLine>
-                        </a:ext>
-                      </a:extLst>
-                    </wps:spPr>
-                    <wps:txbx>
-                      <w:txbxContent>
-                        <w:p>
-                          <w:pPr>
-                            <w:pBdr>
-                              <w:top w:val="single" w:sz="4" w:space="1" w:color="7F7F7F" w:themeColor="background1" w:themeShade="7F"/>
-                            </w:pBdr>
-                            <w:jc w:val="center"/>
-                          </w:pPr>
-                          <w:r>
-                            <w:fldChar w:fldCharType="begin"/>
-                          </w:r>
-                          <w:r>
-                            <w:instrText xml:space="preserve"> PAGE   \* MERGEFORMAT </w:instrText>
-                          </w:r>
-                          <w:r>
-                            <w:fldChar w:fldCharType="separate"/>
-                          </w:r>
-                          <w:r>
-                            <w:rPr>
-                              <w:noProof/>
-                            </w:rPr>
-                            <w:t>1</w:t>
-                          </w:r>
-                          <w:r>
-                            <w:rPr>
-                              <w:noProof/>
-                            </w:rPr>
-                            <w:fldChar w:fldCharType="end"/>
-                          </w:r>
-                        </w:p>
-                      </w:txbxContent>
-                    </wps:txbx>
-                    <wps:bodyPr rot="0" vert="horz" wrap="square" lIns="91440" tIns="0" rIns="91440" bIns="0" anchor="t" anchorCtr="0" upright="1">
-                      <a:noAutofit/>
-                    </wps:bodyPr>
-                  </wps:wsp>
-                </a:graphicData>
-              </a:graphic>
-            </wp:inline>
-          </w:drawing>
-        </mc:Choice>
-        <mc:Fallback>
-          <w:pict>
-            <v:rect w14:anchorId="3C0DABB1" id="Rectangle 1" o:spid="_x0000_s1026" style="width:44.55pt;height:15.1pt;rotation:180;flip:x;visibility:visible;mso-wrap-style:square;mso-left-percent:-10001;mso-top-percent:-10001;mso-position-horizontal:absolute;mso-position-horizontal-relative:char;mso-position-vertical:absolute;mso-position-vertical-relative:line;mso-left-percent:-10001;mso-top-percent:-10001;v-text-anchor:top" o:gfxdata="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" filled="f" fillcolor="#c0504d" stroked="f" strokecolor="#5c83b4" strokeweight="2.25pt">
-              <v:textbox inset=",0,,0">
-                <w:txbxContent>
-                  <w:p>
-                    <w:pPr>
-                      <w:pBdr>
-                        <w:top w:val="single" w:sz="4" w:space="1" w:color="7F7F7F" w:themeColor="background1" w:themeShade="7F"/>
-                      </w:pBdr>
-                      <w:jc w:val="center"/>
-                    </w:pPr>
-                    <w:r>
-                      <w:fldChar w:fldCharType="begin"/>
-                    </w:r>
-                    <w:r>
-                      <w:instrText xml:space="preserve"> PAGE   \* MERGEFORMAT </w:instrText>
-                    </w:r>
-                    <w:r>
-                      <w:fldChar w:fldCharType="separate"/>
-                    </w:r>
-                    <w:r>
-                      <w:rPr>
-                        <w:noProof/>
-                      </w:rPr>
-                      <w:t>1</w:t>
-                    </w:r>
-                    <w:r>
-                      <w:rPr>
-                        <w:noProof/>
-                      </w:rPr>
-                      <w:fldChar w:fldCharType="end"/>
-                    </w:r>
-                  </w:p>
-                </w:txbxContent>
-              </v:textbox>
-              <w10:anchorlock/>
-            </v:rect>
-          </w:pict>
-        </mc:Fallback>
-      </mc:AlternateContent>
+    </w:r>
+    <w:r>
+      <w:rPr>
+        <w:noProof/>
+        <w:lang w:val="en-GB" w:eastAsia="en-GB"/>
+      </w:rPr>
+      <w:pict>
+        <v:rect id="Rectangle 1" o:spid="_x0000_s4097" style="width:44.55pt;height:15.1pt;rotation:180;flip:x;visibility:visible;mso-position-horizontal-relative:char;mso-position-vertical-relative:line" filled="f" fillcolor="#c0504d" stroked="f" strokecolor="#5c83b4" strokeweight="2.25pt">
+          <v:textbox inset=",0,,0">
+            <w:txbxContent>
+              <w:p>
+                <w:pPr>
+                  <w:pBdr>
+                    <w:top w:val="single" w:sz="4" w:space="1" w:color="7F7F7F" w:themeColor="background1" w:themeShade="7F"/>
+                  </w:pBdr>
+                  <w:jc w:val="center"/>
+                </w:pPr>
+                <w:r>
+                  <w:fldChar w:fldCharType="begin"/>
+                </w:r>
+                <w:r>
+                  <w:instrText xml:space="preserve"> PAGE   \* MERGEFORMAT </w:instrText>
+                </w:r>
+                <w:r>
+                  <w:fldChar w:fldCharType="separate"/>
+                </w:r>
+                <w:r>
+                  <w:rPr>
+                    <w:noProof/>
+                  </w:rPr>
+                  <w:t>1</w:t>
+                </w:r>
+                <w:r>
+                  <w:rPr>
+                    <w:noProof/>
+                  </w:rPr>
+                  <w:fldChar w:fldCharType="end"/>
+                </w:r>
+              </w:p>
+            </w:txbxContent>
+          </v:textbox>
+          <w10:wrap type="none"/>
+          <w10:anchorlock/>
+        </v:rect>
+      </w:pict>
     </w:r>
   </w:p>
   <w:p>
@@ -4402,8 +4268,8 @@
 </file>
 
 <file path=word/numbering.xml><?xml version="1.0" encoding="utf-8"?>
-<w:numbering xmlns:wpc="http://schemas.microsoft.com/office/word/2010/wordprocessingCanvas" xmlns:cx="http://schemas.microsoft.com/office/drawing/2014/chartex" xmlns:mc="http://schemas.openxmlformats.org/markup-compatibility/2006" xmlns:o="urn:schemas-microsoft-com:office:office" xmlns:r="http://schemas.openxmlformats.org/officeDocument/2006/relationships" xmlns:m="http://schemas.openxmlformats.org/officeDocument/2006/math" xmlns:v="urn:schemas-microsoft-com:vml" xmlns:wp14="http://schemas.microsoft.com/office/word/2010/wordprocessingDrawing" xmlns:wp="http://schemas.openxmlformats.org/drawingml/2006/wordprocessingDrawing" xmlns:w10="urn:schemas-microsoft-com:office:word" xmlns:w="http://schemas.openxmlformats.org/wordprocessingml/2006/main" xmlns:w14="http://schemas.microsoft.com/office/word/2010/wordml" xmlns:w15="http://schemas.microsoft.com/office/word/2012/wordml" xmlns:w16se="http://schemas.microsoft.com/office/word/2015/wordml/symex" xmlns:wpg="http://schemas.microsoft.com/office/word/2010/wordprocessingGroup" xmlns:wpi="http://schemas.microsoft.com/office/word/2010/wordprocessingInk" xmlns:wne="http://schemas.microsoft.com/office/word/2006/wordml" xmlns:wps="http://schemas.microsoft.com/office/word/2010/wordprocessingShape" mc:Ignorable="w14 w15 w16se wp14">
-  <w:abstractNum w:abstractNumId="0" w15:restartNumberingAfterBreak="0">
+<w:numbering xmlns:ve="http://schemas.openxmlformats.org/markup-compatibility/2006" xmlns:o="urn:schemas-microsoft-com:office:office" xmlns:r="http://schemas.openxmlformats.org/officeDocument/2006/relationships" xmlns:m="http://schemas.openxmlformats.org/officeDocument/2006/math" xmlns:v="urn:schemas-microsoft-com:vml" xmlns:wp="http://schemas.openxmlformats.org/drawingml/2006/wordprocessingDrawing" xmlns:w10="urn:schemas-microsoft-com:office:word" xmlns:w="http://schemas.openxmlformats.org/wordprocessingml/2006/main" xmlns:wne="http://schemas.microsoft.com/office/word/2006/wordml">
+  <w:abstractNum w:abstractNumId="0">
     <w:nsid w:val="019735FF"/>
     <w:multiLevelType w:val="hybridMultilevel"/>
     <w:tmpl w:val="49C2010C"/>
@@ -4516,7 +4382,7 @@
       </w:rPr>
     </w:lvl>
   </w:abstractNum>
-  <w:abstractNum w:abstractNumId="1" w15:restartNumberingAfterBreak="0">
+  <w:abstractNum w:abstractNumId="1">
     <w:nsid w:val="1CC27FFA"/>
     <w:multiLevelType w:val="hybridMultilevel"/>
     <w:tmpl w:val="1CF2E172"/>
@@ -4629,7 +4495,7 @@
       </w:rPr>
     </w:lvl>
   </w:abstractNum>
-  <w:abstractNum w:abstractNumId="2" w15:restartNumberingAfterBreak="0">
+  <w:abstractNum w:abstractNumId="2">
     <w:nsid w:val="2BC5596E"/>
     <w:multiLevelType w:val="hybridMultilevel"/>
     <w:tmpl w:val="C28297E0"/>
@@ -4742,7 +4608,7 @@
       </w:rPr>
     </w:lvl>
   </w:abstractNum>
-  <w:abstractNum w:abstractNumId="3" w15:restartNumberingAfterBreak="0">
+  <w:abstractNum w:abstractNumId="3">
     <w:nsid w:val="3874662C"/>
     <w:multiLevelType w:val="hybridMultilevel"/>
     <w:tmpl w:val="FD9277A8"/>
@@ -4871,7 +4737,7 @@
 </file>
 
 <file path=word/styles.xml><?xml version="1.0" encoding="utf-8"?>
-<w:styles xmlns:mc="http://schemas.openxmlformats.org/markup-compatibility/2006" xmlns:r="http://schemas.openxmlformats.org/officeDocument/2006/relationships" xmlns:w="http://schemas.openxmlformats.org/wordprocessingml/2006/main" xmlns:w14="http://schemas.microsoft.com/office/word/2010/wordml" xmlns:w15="http://schemas.microsoft.com/office/word/2012/wordml" xmlns:w16se="http://schemas.microsoft.com/office/word/2015/wordml/symex" mc:Ignorable="w14 w15 w16se">
+<w:styles xmlns:r="http://schemas.openxmlformats.org/officeDocument/2006/relationships" xmlns:w="http://schemas.openxmlformats.org/wordprocessingml/2006/main">
   <w:docDefaults>
     <w:rPrDefault>
       <w:rPr>
@@ -4887,382 +4753,149 @@
       </w:pPr>
     </w:pPrDefault>
   </w:docDefaults>
-  <w:latentStyles w:defLockedState="0" w:defUIPriority="99" w:defSemiHidden="0" w:defUnhideWhenUsed="0" w:defQFormat="0" w:count="371">
-    <w:lsdException w:name="Normal" w:uiPriority="0" w:qFormat="1"/>
-    <w:lsdException w:name="heading 1" w:uiPriority="9" w:qFormat="1"/>
-    <w:lsdException w:name="heading 2" w:semiHidden="1" w:uiPriority="9" w:unhideWhenUsed="1" w:qFormat="1"/>
-    <w:lsdException w:name="heading 3" w:semiHidden="1" w:uiPriority="9" w:unhideWhenUsed="1" w:qFormat="1"/>
-    <w:lsdException w:name="heading 4" w:semiHidden="1" w:uiPriority="9" w:unhideWhenUsed="1" w:qFormat="1"/>
-    <w:lsdException w:name="heading 5" w:semiHidden="1" w:uiPriority="9" w:unhideWhenUsed="1" w:qFormat="1"/>
-    <w:lsdException w:name="heading 6" w:semiHidden="1" w:uiPriority="9" w:unhideWhenUsed="1" w:qFormat="1"/>
-    <w:lsdException w:name="heading 7" w:semiHidden="1" w:uiPriority="9" w:unhideWhenUsed="1" w:qFormat="1"/>
-    <w:lsdException w:name="heading 8" w:semiHidden="1" w:uiPriority="9" w:unhideWhenUsed="1" w:qFormat="1"/>
-    <w:lsdException w:name="heading 9" w:semiHidden="1" w:uiPriority="9" w:unhideWhenUsed="1" w:qFormat="1"/>
-    <w:lsdException w:name="index 1" w:semiHidden="1" w:unhideWhenUsed="1"/>
-    <w:lsdException w:name="index 2" w:semiHidden="1" w:unhideWhenUsed="1"/>
-    <w:lsdException w:name="index 3" w:semiHidden="1" w:unhideWhenUsed="1"/>
-    <w:lsdException w:name="index 4" w:semiHidden="1" w:unhideWhenUsed="1"/>
-    <w:lsdException w:name="index 5" w:semiHidden="1" w:unhideWhenUsed="1"/>
-    <w:lsdException w:name="index 6" w:semiHidden="1" w:unhideWhenUsed="1"/>
-    <w:lsdException w:name="index 7" w:semiHidden="1" w:unhideWhenUsed="1"/>
-    <w:lsdException w:name="index 8" w:semiHidden="1" w:unhideWhenUsed="1"/>
-    <w:lsdException w:name="index 9" w:semiHidden="1" w:unhideWhenUsed="1"/>
-    <w:lsdException w:name="toc 1" w:semiHidden="1" w:uiPriority="39" w:unhideWhenUsed="1"/>
-    <w:lsdException w:name="toc 2" w:semiHidden="1" w:uiPriority="39" w:unhideWhenUsed="1"/>
-    <w:lsdException w:name="toc 3" w:semiHidden="1" w:uiPriority="39" w:unhideWhenUsed="1"/>
-    <w:lsdException w:name="toc 4" w:semiHidden="1" w:uiPriority="39" w:unhideWhenUsed="1"/>
-    <w:lsdException w:name="toc 5" w:semiHidden="1" w:uiPriority="39" w:unhideWhenUsed="1"/>
-    <w:lsdException w:name="toc 6" w:semiHidden="1" w:uiPriority="39" w:unhideWhenUsed="1"/>
-    <w:lsdException w:name="toc 7" w:semiHidden="1" w:uiPriority="39" w:unhideWhenUsed="1"/>
-    <w:lsdException w:name="toc 8" w:semiHidden="1" w:uiPriority="39" w:unhideWhenUsed="1"/>
-    <w:lsdException w:name="toc 9" w:semiHidden="1" w:uiPriority="39" w:unhideWhenUsed="1"/>
-    <w:lsdException w:name="Normal Indent" w:semiHidden="1" w:unhideWhenUsed="1"/>
-    <w:lsdException w:name="footnote text" w:semiHidden="1" w:unhideWhenUsed="1"/>
-    <w:lsdException w:name="annotation text" w:semiHidden="1" w:unhideWhenUsed="1"/>
-    <w:lsdException w:name="header" w:semiHidden="1" w:unhideWhenUsed="1"/>
-    <w:lsdException w:name="footer" w:semiHidden="1" w:unhideWhenUsed="1"/>
-    <w:lsdException w:name="index heading" w:semiHidden="1" w:unhideWhenUsed="1"/>
-    <w:lsdException w:name="caption" w:semiHidden="1" w:uiPriority="35" w:unhideWhenUsed="1" w:qFormat="1"/>
-    <w:lsdException w:name="table of figures" w:semiHidden="1" w:unhideWhenUsed="1"/>
-    <w:lsdException w:name="envelope address" w:semiHidden="1" w:unhideWhenUsed="1"/>
-    <w:lsdException w:name="envelope return" w:semiHidden="1" w:unhideWhenUsed="1"/>
-    <w:lsdException w:name="footnote reference" w:semiHidden="1" w:unhideWhenUsed="1"/>
-    <w:lsdException w:name="annotation reference" w:semiHidden="1" w:unhideWhenUsed="1"/>
-    <w:lsdException w:name="line number" w:semiHidden="1" w:unhideWhenUsed="1"/>
-    <w:lsdException w:name="page number" w:semiHidden="1" w:unhideWhenUsed="1"/>
-    <w:lsdException w:name="endnote reference" w:semiHidden="1" w:unhideWhenUsed="1"/>
-    <w:lsdException w:name="endnote text" w:semiHidden="1" w:unhideWhenUsed="1"/>
-    <w:lsdException w:name="table of authorities" w:semiHidden="1" w:unhideWhenUsed="1"/>
-    <w:lsdException w:name="macro" w:semiHidden="1" w:unhideWhenUsed="1"/>
-    <w:lsdException w:name="toa heading" w:semiHidden="1" w:unhideWhenUsed="1"/>
-    <w:lsdException w:name="List" w:semiHidden="1" w:unhideWhenUsed="1"/>
-    <w:lsdException w:name="List Bullet" w:semiHidden="1" w:unhideWhenUsed="1"/>
-    <w:lsdException w:name="List Number" w:semiHidden="1" w:unhideWhenUsed="1"/>
-    <w:lsdException w:name="List 2" w:semiHidden="1" w:unhideWhenUsed="1"/>
-    <w:lsdException w:name="List 3" w:semiHidden="1" w:unhideWhenUsed="1"/>
-    <w:lsdException w:name="List 4" w:semiHidden="1" w:unhideWhenUsed="1"/>
-    <w:lsdException w:name="List 5" w:semiHidden="1" w:unhideWhenUsed="1"/>
-    <w:lsdException w:name="List Bullet 2" w:semiHidden="1" w:unhideWhenUsed="1"/>
-    <w:lsdException w:name="List Bullet 3" w:semiHidden="1" w:unhideWhenUsed="1"/>
-    <w:lsdException w:name="List Bullet 4" w:semiHidden="1" w:unhideWhenUsed="1"/>
-    <w:lsdException w:name="List Bullet 5" w:semiHidden="1" w:unhideWhenUsed="1"/>
-    <w:lsdException w:name="List Number 2" w:semiHidden="1" w:unhideWhenUsed="1"/>
-    <w:lsdException w:name="List Number 3" w:semiHidden="1" w:unhideWhenUsed="1"/>
-    <w:lsdException w:name="List Number 4" w:semiHidden="1" w:unhideWhenUsed="1"/>
-    <w:lsdException w:name="List Number 5" w:semiHidden="1" w:unhideWhenUsed="1"/>
-    <w:lsdException w:name="Title" w:uiPriority="10" w:qFormat="1"/>
-    <w:lsdException w:name="Closing" w:semiHidden="1" w:unhideWhenUsed="1"/>
-    <w:lsdException w:name="Signature" w:semiHidden="1" w:unhideWhenUsed="1"/>
-    <w:lsdException w:name="Default Paragraph Font" w:semiHidden="1" w:uiPriority="1" w:unhideWhenUsed="1"/>
-    <w:lsdException w:name="Body Text" w:semiHidden="1" w:unhideWhenUsed="1"/>
-    <w:lsdException w:name="Body Text Indent" w:semiHidden="1" w:unhideWhenUsed="1"/>
-    <w:lsdException w:name="List Continue" w:semiHidden="1" w:unhideWhenUsed="1"/>
-    <w:lsdException w:name="List Continue 2" w:semiHidden="1" w:unhideWhenUsed="1"/>
-    <w:lsdException w:name="List Continue 3" w:semiHidden="1" w:unhideWhenUsed="1"/>
-    <w:lsdException w:name="List Continue 4" w:semiHidden="1" w:unhideWhenUsed="1"/>
-    <w:lsdException w:name="List Continue 5" w:semiHidden="1" w:unhideWhenUsed="1"/>
-    <w:lsdException w:name="Message Header" w:semiHidden="1" w:unhideWhenUsed="1"/>
-    <w:lsdException w:name="Subtitle" w:uiPriority="11" w:qFormat="1"/>
-    <w:lsdException w:name="Salutation" w:semiHidden="1" w:unhideWhenUsed="1"/>
-    <w:lsdException w:name="Date" w:semiHidden="1" w:unhideWhenUsed="1"/>
-    <w:lsdException w:name="Body Text First Indent" w:semiHidden="1" w:unhideWhenUsed="1"/>
-    <w:lsdException w:name="Body Text First Indent 2" w:semiHidden="1" w:unhideWhenUsed="1"/>
-    <w:lsdException w:name="Note Heading" w:semiHidden="1" w:unhideWhenUsed="1"/>
-    <w:lsdException w:name="Body Text 2" w:semiHidden="1" w:unhideWhenUsed="1"/>
-    <w:lsdException w:name="Body Text 3" w:semiHidden="1" w:unhideWhenUsed="1"/>
-    <w:lsdException w:name="Body Text Indent 2" w:semiHidden="1" w:unhideWhenUsed="1"/>
-    <w:lsdException w:name="Body Text Indent 3" w:semiHidden="1" w:unhideWhenUsed="1"/>
-    <w:lsdException w:name="Block Text" w:semiHidden="1" w:unhideWhenUsed="1"/>
-    <w:lsdException w:name="Hyperlink" w:semiHidden="1" w:unhideWhenUsed="1"/>
-    <w:lsdException w:name="FollowedHyperlink" w:semiHidden="1" w:unhideWhenUsed="1"/>
-    <w:lsdException w:name="Strong" w:uiPriority="22" w:qFormat="1"/>
-    <w:lsdException w:name="Emphasis" w:uiPriority="20" w:qFormat="1"/>
-    <w:lsdException w:name="Document Map" w:semiHidden="1" w:unhideWhenUsed="1"/>
-    <w:lsdException w:name="Plain Text" w:semiHidden="1" w:unhideWhenUsed="1"/>
-    <w:lsdException w:name="E-mail Signature" w:semiHidden="1" w:unhideWhenUsed="1"/>
-    <w:lsdException w:name="HTML Top of Form" w:semiHidden="1" w:unhideWhenUsed="1"/>
-    <w:lsdException w:name="HTML Bottom of Form" w:semiHidden="1" w:unhideWhenUsed="1"/>
-    <w:lsdException w:name="Normal (Web)" w:semiHidden="1" w:unhideWhenUsed="1"/>
-    <w:lsdException w:name="HTML Acronym" w:semiHidden="1" w:unhideWhenUsed="1"/>
-    <w:lsdException w:name="HTML Address" w:semiHidden="1" w:unhideWhenUsed="1"/>
-    <w:lsdException w:name="HTML Cite" w:semiHidden="1" w:unhideWhenUsed="1"/>
-    <w:lsdException w:name="HTML Code" w:semiHidden="1" w:unhideWhenUsed="1"/>
-    <w:lsdException w:name="HTML Definition" w:semiHidden="1" w:unhideWhenUsed="1"/>
-    <w:lsdException w:name="HTML Keyboard" w:semiHidden="1" w:unhideWhenUsed="1"/>
-    <w:lsdException w:name="HTML Preformatted" w:semiHidden="1" w:unhideWhenUsed="1"/>
-    <w:lsdException w:name="HTML Sample" w:semiHidden="1" w:unhideWhenUsed="1"/>
-    <w:lsdException w:name="HTML Typewriter" w:semiHidden="1" w:unhideWhenUsed="1"/>
-    <w:lsdException w:name="HTML Variable" w:semiHidden="1" w:unhideWhenUsed="1"/>
-    <w:lsdException w:name="Normal Table" w:semiHidden="1" w:unhideWhenUsed="1"/>
-    <w:lsdException w:name="annotation subject" w:semiHidden="1" w:unhideWhenUsed="1"/>
-    <w:lsdException w:name="No List" w:semiHidden="1" w:unhideWhenUsed="1"/>
-    <w:lsdException w:name="Outline List 1" w:semiHidden="1" w:unhideWhenUsed="1"/>
-    <w:lsdException w:name="Outline List 2" w:semiHidden="1" w:unhideWhenUsed="1"/>
-    <w:lsdException w:name="Outline List 3" w:semiHidden="1" w:unhideWhenUsed="1"/>
-    <w:lsdException w:name="Table Simple 1" w:semiHidden="1" w:unhideWhenUsed="1"/>
-    <w:lsdException w:name="Table Simple 2" w:semiHidden="1" w:unhideWhenUsed="1"/>
-    <w:lsdException w:name="Table Simple 3" w:semiHidden="1" w:unhideWhenUsed="1"/>
-    <w:lsdException w:name="Table Classic 1" w:semiHidden="1" w:unhideWhenUsed="1"/>
-    <w:lsdException w:name="Table Classic 2" w:semiHidden="1" w:unhideWhenUsed="1"/>
-    <w:lsdException w:name="Table Classic 3" w:semiHidden="1" w:unhideWhenUsed="1"/>
-    <w:lsdException w:name="Table Classic 4" w:semiHidden="1" w:unhideWhenUsed="1"/>
-    <w:lsdException w:name="Table Colorful 1" w:semiHidden="1" w:unhideWhenUsed="1"/>
-    <w:lsdException w:name="Table Colorful 2" w:semiHidden="1" w:unhideWhenUsed="1"/>
-    <w:lsdException w:name="Table Colorful 3" w:semiHidden="1" w:unhideWhenUsed="1"/>
-    <w:lsdException w:name="Table Columns 1" w:semiHidden="1" w:unhideWhenUsed="1"/>
-    <w:lsdException w:name="Table Columns 2" w:semiHidden="1" w:unhideWhenUsed="1"/>
-    <w:lsdException w:name="Table Columns 3" w:semiHidden="1" w:unhideWhenUsed="1"/>
-    <w:lsdException w:name="Table Columns 4" w:semiHidden="1" w:unhideWhenUsed="1"/>
-    <w:lsdException w:name="Table Columns 5" w:semiHidden="1" w:unhideWhenUsed="1"/>
-    <w:lsdException w:name="Table Grid 1" w:semiHidden="1" w:unhideWhenUsed="1"/>
-    <w:lsdException w:name="Table Grid 2" w:semiHidden="1" w:unhideWhenUsed="1"/>
-    <w:lsdException w:name="Table Grid 3" w:semiHidden="1" w:unhideWhenUsed="1"/>
-    <w:lsdException w:name="Table Grid 4" w:semiHidden="1" w:unhideWhenUsed="1"/>
-    <w:lsdException w:name="Table Grid 5" w:semiHidden="1" w:unhideWhenUsed="1"/>
-    <w:lsdException w:name="Table Grid 6" w:semiHidden="1" w:unhideWhenUsed="1"/>
-    <w:lsdException w:name="Table Grid 7" w:semiHidden="1" w:unhideWhenUsed="1"/>
-    <w:lsdException w:name="Table Grid 8" w:semiHidden="1" w:unhideWhenUsed="1"/>
-    <w:lsdException w:name="Table List 1" w:semiHidden="1" w:unhideWhenUsed="1"/>
-    <w:lsdException w:name="Table List 2" w:semiHidden="1" w:unhideWhenUsed="1"/>
-    <w:lsdException w:name="Table List 3" w:semiHidden="1" w:unhideWhenUsed="1"/>
-    <w:lsdException w:name="Table List 4" w:semiHidden="1" w:unhideWhenUsed="1"/>
-    <w:lsdException w:name="Table List 5" w:semiHidden="1" w:unhideWhenUsed="1"/>
-    <w:lsdException w:name="Table List 6" w:semiHidden="1" w:unhideWhenUsed="1"/>
-    <w:lsdException w:name="Table List 7" w:semiHidden="1" w:unhideWhenUsed="1"/>
-    <w:lsdException w:name="Table List 8" w:semiHidden="1" w:unhideWhenUsed="1"/>
-    <w:lsdException w:name="Table 3D effects 1" w:semiHidden="1" w:unhideWhenUsed="1"/>
-    <w:lsdException w:name="Table 3D effects 2" w:semiHidden="1" w:unhideWhenUsed="1"/>
-    <w:lsdException w:name="Table 3D effects 3" w:semiHidden="1" w:unhideWhenUsed="1"/>
-    <w:lsdException w:name="Table Contemporary" w:semiHidden="1" w:unhideWhenUsed="1"/>
-    <w:lsdException w:name="Table Elegant" w:semiHidden="1" w:unhideWhenUsed="1"/>
-    <w:lsdException w:name="Table Professional" w:semiHidden="1" w:unhideWhenUsed="1"/>
-    <w:lsdException w:name="Table Subtle 1" w:semiHidden="1" w:unhideWhenUsed="1"/>
-    <w:lsdException w:name="Table Subtle 2" w:semiHidden="1" w:unhideWhenUsed="1"/>
-    <w:lsdException w:name="Table Web 1" w:semiHidden="1" w:unhideWhenUsed="1"/>
-    <w:lsdException w:name="Table Web 2" w:semiHidden="1" w:unhideWhenUsed="1"/>
-    <w:lsdException w:name="Table Web 3" w:semiHidden="1" w:unhideWhenUsed="1"/>
-    <w:lsdException w:name="Balloon Text" w:semiHidden="1" w:unhideWhenUsed="1"/>
-    <w:lsdException w:name="Table Grid" w:uiPriority="39"/>
-    <w:lsdException w:name="Table Theme" w:semiHidden="1" w:unhideWhenUsed="1"/>
-    <w:lsdException w:name="Placeholder Text" w:semiHidden="1"/>
-    <w:lsdException w:name="No Spacing" w:uiPriority="1" w:qFormat="1"/>
-    <w:lsdException w:name="Light Shading" w:uiPriority="60"/>
-    <w:lsdException w:name="Light List" w:uiPriority="61"/>
-    <w:lsdException w:name="Light Grid" w:uiPriority="62"/>
-    <w:lsdException w:name="Medium Shading 1" w:uiPriority="63"/>
-    <w:lsdException w:name="Medium Shading 2" w:uiPriority="64"/>
-    <w:lsdException w:name="Medium List 1" w:uiPriority="65"/>
-    <w:lsdException w:name="Medium List 2" w:uiPriority="66"/>
-    <w:lsdException w:name="Medium Grid 1" w:uiPriority="67"/>
-    <w:lsdException w:name="Medium Grid 2" w:uiPriority="68"/>
-    <w:lsdException w:name="Medium Grid 3" w:uiPriority="69"/>
-    <w:lsdException w:name="Dark List" w:uiPriority="70"/>
-    <w:lsdException w:name="Colorful Shading" w:uiPriority="71"/>
-    <w:lsdException w:name="Colorful List" w:uiPriority="72"/>
-    <w:lsdException w:name="Colorful Grid" w:uiPriority="73"/>
-    <w:lsdException w:name="Light Shading Accent 1" w:uiPriority="60"/>
-    <w:lsdException w:name="Light List Accent 1" w:uiPriority="61"/>
-    <w:lsdException w:name="Light Grid Accent 1" w:uiPriority="62"/>
-    <w:lsdException w:name="Medium Shading 1 Accent 1" w:uiPriority="63"/>
-    <w:lsdException w:name="Medium Shading 2 Accent 1" w:uiPriority="64"/>
-    <w:lsdException w:name="Medium List 1 Accent 1" w:uiPriority="65"/>
-    <w:lsdException w:name="Revision" w:semiHidden="1"/>
-    <w:lsdException w:name="List Paragraph" w:uiPriority="34" w:qFormat="1"/>
-    <w:lsdException w:name="Quote" w:uiPriority="29" w:qFormat="1"/>
-    <w:lsdException w:name="Intense Quote" w:uiPriority="30" w:qFormat="1"/>
-    <w:lsdException w:name="Medium List 2 Accent 1" w:uiPriority="66"/>
-    <w:lsdException w:name="Medium Grid 1 Accent 1" w:uiPriority="67"/>
-    <w:lsdException w:name="Medium Grid 2 Accent 1" w:uiPriority="68"/>
-    <w:lsdException w:name="Medium Grid 3 Accent 1" w:uiPriority="69"/>
-    <w:lsdException w:name="Dark List Accent 1" w:uiPriority="70"/>
-    <w:lsdException w:name="Colorful Shading Accent 1" w:uiPriority="71"/>
-    <w:lsdException w:name="Colorful List Accent 1" w:uiPriority="72"/>
-    <w:lsdException w:name="Colorful Grid Accent 1" w:uiPriority="73"/>
-    <w:lsdException w:name="Light Shading Accent 2" w:uiPriority="60"/>
-    <w:lsdException w:name="Light List Accent 2" w:uiPriority="61"/>
-    <w:lsdException w:name="Light Grid Accent 2" w:uiPriority="62"/>
-    <w:lsdException w:name="Medium Shading 1 Accent 2" w:uiPriority="63"/>
-    <w:lsdException w:name="Medium Shading 2 Accent 2" w:uiPriority="64"/>
-    <w:lsdException w:name="Medium List 1 Accent 2" w:uiPriority="65"/>
-    <w:lsdException w:name="Medium List 2 Accent 2" w:uiPriority="66"/>
-    <w:lsdException w:name="Medium Grid 1 Accent 2" w:uiPriority="67"/>
-    <w:lsdException w:name="Medium Grid 2 Accent 2" w:uiPriority="68"/>
-    <w:lsdException w:name="Medium Grid 3 Accent 2" w:uiPriority="69"/>
-    <w:lsdException w:name="Dark List Accent 2" w:uiPriority="70"/>
-    <w:lsdException w:name="Colorful Shading Accent 2" w:uiPriority="71"/>
-    <w:lsdException w:name="Colorful List Accent 2" w:uiPriority="72"/>
-    <w:lsdException w:name="Colorful Grid Accent 2" w:uiPriority="73"/>
-    <w:lsdException w:name="Light Shading Accent 3" w:uiPriority="60"/>
-    <w:lsdException w:name="Light List Accent 3" w:uiPriority="61"/>
-    <w:lsdException w:name="Light Grid Accent 3" w:uiPriority="62"/>
-    <w:lsdException w:name="Medium Shading 1 Accent 3" w:uiPriority="63"/>
-    <w:lsdException w:name="Medium Shading 2 Accent 3" w:uiPriority="64"/>
-    <w:lsdException w:name="Medium List 1 Accent 3" w:uiPriority="65"/>
-    <w:lsdException w:name="Medium List 2 Accent 3" w:uiPriority="66"/>
-    <w:lsdException w:name="Medium Grid 1 Accent 3" w:uiPriority="67"/>
-    <w:lsdException w:name="Medium Grid 2 Accent 3" w:uiPriority="68"/>
-    <w:lsdException w:name="Medium Grid 3 Accent 3" w:uiPriority="69"/>
-    <w:lsdException w:name="Dark List Accent 3" w:uiPriority="70"/>
-    <w:lsdException w:name="Colorful Shading Accent 3" w:uiPriority="71"/>
-    <w:lsdException w:name="Colorful List Accent 3" w:uiPriority="72"/>
-    <w:lsdException w:name="Colorful Grid Accent 3" w:uiPriority="73"/>
-    <w:lsdException w:name="Light Shading Accent 4" w:uiPriority="60"/>
-    <w:lsdException w:name="Light List Accent 4" w:uiPriority="61"/>
-    <w:lsdException w:name="Light Grid Accent 4" w:uiPriority="62"/>
-    <w:lsdException w:name="Medium Shading 1 Accent 4" w:uiPriority="63"/>
-    <w:lsdException w:name="Medium Shading 2 Accent 4" w:uiPriority="64"/>
-    <w:lsdException w:name="Medium List 1 Accent 4" w:uiPriority="65"/>
-    <w:lsdException w:name="Medium List 2 Accent 4" w:uiPriority="66"/>
-    <w:lsdException w:name="Medium Grid 1 Accent 4" w:uiPriority="67"/>
-    <w:lsdException w:name="Medium Grid 2 Accent 4" w:uiPriority="68"/>
-    <w:lsdException w:name="Medium Grid 3 Accent 4" w:uiPriority="69"/>
-    <w:lsdException w:name="Dark List Accent 4" w:uiPriority="70"/>
-    <w:lsdException w:name="Colorful Shading Accent 4" w:uiPriority="71"/>
-    <w:lsdException w:name="Colorful List Accent 4" w:uiPriority="72"/>
-    <w:lsdException w:name="Colorful Grid Accent 4" w:uiPriority="73"/>
-    <w:lsdException w:name="Light Shading Accent 5" w:uiPriority="60"/>
-    <w:lsdException w:name="Light List Accent 5" w:uiPriority="61"/>
-    <w:lsdException w:name="Light Grid Accent 5" w:uiPriority="62"/>
-    <w:lsdException w:name="Medium Shading 1 Accent 5" w:uiPriority="63"/>
-    <w:lsdException w:name="Medium Shading 2 Accent 5" w:uiPriority="64"/>
-    <w:lsdException w:name="Medium List 1 Accent 5" w:uiPriority="65"/>
-    <w:lsdException w:name="Medium List 2 Accent 5" w:uiPriority="66"/>
-    <w:lsdException w:name="Medium Grid 1 Accent 5" w:uiPriority="67"/>
-    <w:lsdException w:name="Medium Grid 2 Accent 5" w:uiPriority="68"/>
-    <w:lsdException w:name="Medium Grid 3 Accent 5" w:uiPriority="69"/>
-    <w:lsdException w:name="Dark List Accent 5" w:uiPriority="70"/>
-    <w:lsdException w:name="Colorful Shading Accent 5" w:uiPriority="71"/>
-    <w:lsdException w:name="Colorful List Accent 5" w:uiPriority="72"/>
-    <w:lsdException w:name="Colorful Grid Accent 5" w:uiPriority="73"/>
-    <w:lsdException w:name="Light Shading Accent 6" w:uiPriority="60"/>
-    <w:lsdException w:name="Light List Accent 6" w:uiPriority="61"/>
-    <w:lsdException w:name="Light Grid Accent 6" w:uiPriority="62"/>
-    <w:lsdException w:name="Medium Shading 1 Accent 6" w:uiPriority="63"/>
-    <w:lsdException w:name="Medium Shading 2 Accent 6" w:uiPriority="64"/>
-    <w:lsdException w:name="Medium List 1 Accent 6" w:uiPriority="65"/>
-    <w:lsdException w:name="Medium List 2 Accent 6" w:uiPriority="66"/>
-    <w:lsdException w:name="Medium Grid 1 Accent 6" w:uiPriority="67"/>
-    <w:lsdException w:name="Medium Grid 2 Accent 6" w:uiPriority="68"/>
-    <w:lsdException w:name="Medium Grid 3 Accent 6" w:uiPriority="69"/>
-    <w:lsdException w:name="Dark List Accent 6" w:uiPriority="70"/>
-    <w:lsdException w:name="Colorful Shading Accent 6" w:uiPriority="71"/>
-    <w:lsdException w:name="Colorful List Accent 6" w:uiPriority="72"/>
-    <w:lsdException w:name="Colorful Grid Accent 6" w:uiPriority="73"/>
-    <w:lsdException w:name="Subtle Emphasis" w:uiPriority="19" w:qFormat="1"/>
-    <w:lsdException w:name="Intense Emphasis" w:uiPriority="21" w:qFormat="1"/>
-    <w:lsdException w:name="Subtle Reference" w:uiPriority="31" w:qFormat="1"/>
-    <w:lsdException w:name="Intense Reference" w:uiPriority="32" w:qFormat="1"/>
-    <w:lsdException w:name="Book Title" w:uiPriority="33" w:qFormat="1"/>
-    <w:lsdException w:name="Bibliography" w:semiHidden="1" w:uiPriority="37" w:unhideWhenUsed="1"/>
-    <w:lsdException w:name="TOC Heading" w:semiHidden="1" w:uiPriority="39" w:unhideWhenUsed="1" w:qFormat="1"/>
-    <w:lsdException w:name="Plain Table 1" w:uiPriority="41"/>
-    <w:lsdException w:name="Plain Table 2" w:uiPriority="42"/>
-    <w:lsdException w:name="Plain Table 3" w:uiPriority="43"/>
-    <w:lsdException w:name="Plain Table 4" w:uiPriority="44"/>
-    <w:lsdException w:name="Plain Table 5" w:uiPriority="45"/>
-    <w:lsdException w:name="Grid Table Light" w:uiPriority="40"/>
-    <w:lsdException w:name="Grid Table 1 Light" w:uiPriority="46"/>
-    <w:lsdException w:name="Grid Table 2" w:uiPriority="47"/>
-    <w:lsdException w:name="Grid Table 3" w:uiPriority="48"/>
-    <w:lsdException w:name="Grid Table 4" w:uiPriority="49"/>
-    <w:lsdException w:name="Grid Table 5 Dark" w:uiPriority="50"/>
-    <w:lsdException w:name="Grid Table 6 Colorful" w:uiPriority="51"/>
-    <w:lsdException w:name="Grid Table 7 Colorful" w:uiPriority="52"/>
-    <w:lsdException w:name="Grid Table 1 Light Accent 1" w:uiPriority="46"/>
-    <w:lsdException w:name="Grid Table 2 Accent 1" w:uiPriority="47"/>
-    <w:lsdException w:name="Grid Table 3 Accent 1" w:uiPriority="48"/>
-    <w:lsdException w:name="Grid Table 4 Accent 1" w:uiPriority="49"/>
-    <w:lsdException w:name="Grid Table 5 Dark Accent 1" w:uiPriority="50"/>
-    <w:lsdException w:name="Grid Table 6 Colorful Accent 1" w:uiPriority="51"/>
-    <w:lsdException w:name="Grid Table 7 Colorful Accent 1" w:uiPriority="52"/>
-    <w:lsdException w:name="Grid Table 1 Light Accent 2" w:uiPriority="46"/>
-    <w:lsdException w:name="Grid Table 2 Accent 2" w:uiPriority="47"/>
-    <w:lsdException w:name="Grid Table 3 Accent 2" w:uiPriority="48"/>
-    <w:lsdException w:name="Grid Table 4 Accent 2" w:uiPriority="49"/>
-    <w:lsdException w:name="Grid Table 5 Dark Accent 2" w:uiPriority="50"/>
-    <w:lsdException w:name="Grid Table 6 Colorful Accent 2" w:uiPriority="51"/>
-    <w:lsdException w:name="Grid Table 7 Colorful Accent 2" w:uiPriority="52"/>
-    <w:lsdException w:name="Grid Table 1 Light Accent 3" w:uiPriority="46"/>
-    <w:lsdException w:name="Grid Table 2 Accent 3" w:uiPriority="47"/>
-    <w:lsdException w:name="Grid Table 3 Accent 3" w:uiPriority="48"/>
-    <w:lsdException w:name="Grid Table 4 Accent 3" w:uiPriority="49"/>
-    <w:lsdException w:name="Grid Table 5 Dark Accent 3" w:uiPriority="50"/>
-    <w:lsdException w:name="Grid Table 6 Colorful Accent 3" w:uiPriority="51"/>
-    <w:lsdException w:name="Grid Table 7 Colorful Accent 3" w:uiPriority="52"/>
-    <w:lsdException w:name="Grid Table 1 Light Accent 4" w:uiPriority="46"/>
-    <w:lsdException w:name="Grid Table 2 Accent 4" w:uiPriority="47"/>
-    <w:lsdException w:name="Grid Table 3 Accent 4" w:uiPriority="48"/>
-    <w:lsdException w:name="Grid Table 4 Accent 4" w:uiPriority="49"/>
-    <w:lsdException w:name="Grid Table 5 Dark Accent 4" w:uiPriority="50"/>
-    <w:lsdException w:name="Grid Table 6 Colorful Accent 4" w:uiPriority="51"/>
-    <w:lsdException w:name="Grid Table 7 Colorful Accent 4" w:uiPriority="52"/>
-    <w:lsdException w:name="Grid Table 1 Light Accent 5" w:uiPriority="46"/>
-    <w:lsdException w:name="Grid Table 2 Accent 5" w:uiPriority="47"/>
-    <w:lsdException w:name="Grid Table 3 Accent 5" w:uiPriority="48"/>
-    <w:lsdException w:name="Grid Table 4 Accent 5" w:uiPriority="49"/>
-    <w:lsdException w:name="Grid Table 5 Dark Accent 5" w:uiPriority="50"/>
-    <w:lsdException w:name="Grid Table 6 Colorful Accent 5" w:uiPriority="51"/>
-    <w:lsdException w:name="Grid Table 7 Colorful Accent 5" w:uiPriority="52"/>
-    <w:lsdException w:name="Grid Table 1 Light Accent 6" w:uiPriority="46"/>
-    <w:lsdException w:name="Grid Table 2 Accent 6" w:uiPriority="47"/>
-    <w:lsdException w:name="Grid Table 3 Accent 6" w:uiPriority="48"/>
-    <w:lsdException w:name="Grid Table 4 Accent 6" w:uiPriority="49"/>
-    <w:lsdException w:name="Grid Table 5 Dark Accent 6" w:uiPriority="50"/>
-    <w:lsdException w:name="Grid Table 6 Colorful Accent 6" w:uiPriority="51"/>
-    <w:lsdException w:name="Grid Table 7 Colorful Accent 6" w:uiPriority="52"/>
-    <w:lsdException w:name="List Table 1 Light" w:uiPriority="46"/>
-    <w:lsdException w:name="List Table 2" w:uiPriority="47"/>
-    <w:lsdException w:name="List Table 3" w:uiPriority="48"/>
-    <w:lsdException w:name="List Table 4" w:uiPriority="49"/>
-    <w:lsdException w:name="List Table 5 Dark" w:uiPriority="50"/>
-    <w:lsdException w:name="List Table 6 Colorful" w:uiPriority="51"/>
-    <w:lsdException w:name="List Table 7 Colorful" w:uiPriority="52"/>
-    <w:lsdException w:name="List Table 1 Light Accent 1" w:uiPriority="46"/>
-    <w:lsdException w:name="List Table 2 Accent 1" w:uiPriority="47"/>
-    <w:lsdException w:name="List Table 3 Accent 1" w:uiPriority="48"/>
-    <w:lsdException w:name="List Table 4 Accent 1" w:uiPriority="49"/>
-    <w:lsdException w:name="List Table 5 Dark Accent 1" w:uiPriority="50"/>
-    <w:lsdException w:name="List Table 6 Colorful Accent 1" w:uiPriority="51"/>
-    <w:lsdException w:name="List Table 7 Colorful Accent 1" w:uiPriority="52"/>
-    <w:lsdException w:name="List Table 1 Light Accent 2" w:uiPriority="46"/>
-    <w:lsdException w:name="List Table 2 Accent 2" w:uiPriority="47"/>
-    <w:lsdException w:name="List Table 3 Accent 2" w:uiPriority="48"/>
-    <w:lsdException w:name="List Table 4 Accent 2" w:uiPriority="49"/>
-    <w:lsdException w:name="List Table 5 Dark Accent 2" w:uiPriority="50"/>
-    <w:lsdException w:name="List Table 6 Colorful Accent 2" w:uiPriority="51"/>
-    <w:lsdException w:name="List Table 7 Colorful Accent 2" w:uiPriority="52"/>
-    <w:lsdException w:name="List Table 1 Light Accent 3" w:uiPriority="46"/>
-    <w:lsdException w:name="List Table 2 Accent 3" w:uiPriority="47"/>
-    <w:lsdException w:name="List Table 3 Accent 3" w:uiPriority="48"/>
-    <w:lsdException w:name="List Table 4 Accent 3" w:uiPriority="49"/>
-    <w:lsdException w:name="List Table 5 Dark Accent 3" w:uiPriority="50"/>
-    <w:lsdException w:name="List Table 6 Colorful Accent 3" w:uiPriority="51"/>
-    <w:lsdException w:name="List Table 7 Colorful Accent 3" w:uiPriority="52"/>
-    <w:lsdException w:name="List Table 1 Light Accent 4" w:uiPriority="46"/>
-    <w:lsdException w:name="List Table 2 Accent 4" w:uiPriority="47"/>
-    <w:lsdException w:name="List Table 3 Accent 4" w:uiPriority="48"/>
-    <w:lsdException w:name="List Table 4 Accent 4" w:uiPriority="49"/>
-    <w:lsdException w:name="List Table 5 Dark Accent 4" w:uiPriority="50"/>
-    <w:lsdException w:name="List Table 6 Colorful Accent 4" w:uiPriority="51"/>
-    <w:lsdException w:name="List Table 7 Colorful Accent 4" w:uiPriority="52"/>
-    <w:lsdException w:name="List Table 1 Light Accent 5" w:uiPriority="46"/>
-    <w:lsdException w:name="List Table 2 Accent 5" w:uiPriority="47"/>
-    <w:lsdException w:name="List Table 3 Accent 5" w:uiPriority="48"/>
-    <w:lsdException w:name="List Table 4 Accent 5" w:uiPriority="49"/>
-    <w:lsdException w:name="List Table 5 Dark Accent 5" w:uiPriority="50"/>
-    <w:lsdException w:name="List Table 6 Colorful Accent 5" w:uiPriority="51"/>
-    <w:lsdException w:name="List Table 7 Colorful Accent 5" w:uiPriority="52"/>
-    <w:lsdException w:name="List Table 1 Light Accent 6" w:uiPriority="46"/>
-    <w:lsdException w:name="List Table 2 Accent 6" w:uiPriority="47"/>
-    <w:lsdException w:name="List Table 3 Accent 6" w:uiPriority="48"/>
-    <w:lsdException w:name="List Table 4 Accent 6" w:uiPriority="49"/>
-    <w:lsdException w:name="List Table 5 Dark Accent 6" w:uiPriority="50"/>
-    <w:lsdException w:name="List Table 6 Colorful Accent 6" w:uiPriority="51"/>
-    <w:lsdException w:name="List Table 7 Colorful Accent 6" w:uiPriority="52"/>
+  <w:latentStyles w:defLockedState="0" w:defUIPriority="99" w:defSemiHidden="1" w:defUnhideWhenUsed="1" w:defQFormat="0" w:count="267">
+    <w:lsdException w:name="Normal" w:semiHidden="0" w:uiPriority="0" w:unhideWhenUsed="0" w:qFormat="1"/>
+    <w:lsdException w:name="heading 1" w:semiHidden="0" w:uiPriority="9" w:unhideWhenUsed="0" w:qFormat="1"/>
+    <w:lsdException w:name="heading 2" w:uiPriority="9" w:qFormat="1"/>
+    <w:lsdException w:name="heading 3" w:uiPriority="9" w:qFormat="1"/>
+    <w:lsdException w:name="heading 4" w:uiPriority="9" w:qFormat="1"/>
+    <w:lsdException w:name="heading 5" w:uiPriority="9" w:qFormat="1"/>
+    <w:lsdException w:name="heading 6" w:uiPriority="9" w:qFormat="1"/>
+    <w:lsdException w:name="heading 7" w:uiPriority="9" w:qFormat="1"/>
+    <w:lsdException w:name="heading 8" w:uiPriority="9" w:qFormat="1"/>
+    <w:lsdException w:name="heading 9" w:uiPriority="9" w:qFormat="1"/>
+    <w:lsdException w:name="toc 1" w:uiPriority="39"/>
+    <w:lsdException w:name="toc 2" w:uiPriority="39"/>
+    <w:lsdException w:name="toc 3" w:uiPriority="39"/>
+    <w:lsdException w:name="toc 4" w:uiPriority="39"/>
+    <w:lsdException w:name="toc 5" w:uiPriority="39"/>
+    <w:lsdException w:name="toc 6" w:uiPriority="39"/>
+    <w:lsdException w:name="toc 7" w:uiPriority="39"/>
+    <w:lsdException w:name="toc 8" w:uiPriority="39"/>
+    <w:lsdException w:name="toc 9" w:uiPriority="39"/>
+    <w:lsdException w:name="caption" w:uiPriority="35" w:qFormat="1"/>
+    <w:lsdException w:name="Title" w:semiHidden="0" w:uiPriority="10" w:unhideWhenUsed="0" w:qFormat="1"/>
+    <w:lsdException w:name="Default Paragraph Font" w:uiPriority="1"/>
+    <w:lsdException w:name="Subtitle" w:semiHidden="0" w:uiPriority="11" w:unhideWhenUsed="0" w:qFormat="1"/>
+    <w:lsdException w:name="Strong" w:semiHidden="0" w:uiPriority="22" w:unhideWhenUsed="0" w:qFormat="1"/>
+    <w:lsdException w:name="Emphasis" w:semiHidden="0" w:uiPriority="20" w:unhideWhenUsed="0" w:qFormat="1"/>
+    <w:lsdException w:name="Table Grid" w:semiHidden="0" w:uiPriority="39" w:unhideWhenUsed="0"/>
+    <w:lsdException w:name="Placeholder Text" w:unhideWhenUsed="0"/>
+    <w:lsdException w:name="No Spacing" w:semiHidden="0" w:uiPriority="1" w:unhideWhenUsed="0" w:qFormat="1"/>
+    <w:lsdException w:name="Light Shading" w:semiHidden="0" w:uiPriority="60" w:unhideWhenUsed="0"/>
+    <w:lsdException w:name="Light List" w:semiHidden="0" w:uiPriority="61" w:unhideWhenUsed="0"/>
+    <w:lsdException w:name="Light Grid" w:semiHidden="0" w:uiPriority="62" w:unhideWhenUsed="0"/>
+    <w:lsdException w:name="Medium Shading 1" w:semiHidden="0" w:uiPriority="63" w:unhideWhenUsed="0"/>
+    <w:lsdException w:name="Medium Shading 2" w:semiHidden="0" w:uiPriority="64" w:unhideWhenUsed="0"/>
+    <w:lsdException w:name="Medium List 1" w:semiHidden="0" w:uiPriority="65" w:unhideWhenUsed="0"/>
+    <w:lsdException w:name="Medium List 2" w:semiHidden="0" w:uiPriority="66" w:unhideWhenUsed="0"/>
+    <w:lsdException w:name="Medium Grid 1" w:semiHidden="0" w:uiPriority="67" w:unhideWhenUsed="0"/>
+    <w:lsdException w:name="Medium Grid 2" w:semiHidden="0" w:uiPriority="68" w:unhideWhenUsed="0"/>
+    <w:lsdException w:name="Medium Grid 3" w:semiHidden="0" w:uiPriority="69" w:unhideWhenUsed="0"/>
+    <w:lsdException w:name="Dark List" w:semiHidden="0" w:uiPriority="70" w:unhideWhenUsed="0"/>
+    <w:lsdException w:name="Colorful Shading" w:semiHidden="0" w:uiPriority="71" w:unhideWhenUsed="0"/>
+    <w:lsdException w:name="Colorful List" w:semiHidden="0" w:uiPriority="72" w:unhideWhenUsed="0"/>
+    <w:lsdException w:name="Colorful Grid" w:semiHidden="0" w:uiPriority="73" w:unhideWhenUsed="0"/>
+    <w:lsdException w:name="Light Shading Accent 1" w:semiHidden="0" w:uiPriority="60" w:unhideWhenUsed="0"/>
+    <w:lsdException w:name="Light List Accent 1" w:semiHidden="0" w:uiPriority="61" w:unhideWhenUsed="0"/>
+    <w:lsdException w:name="Light Grid Accent 1" w:semiHidden="0" w:uiPriority="62" w:unhideWhenUsed="0"/>
+    <w:lsdException w:name="Medium Shading 1 Accent 1" w:semiHidden="0" w:uiPriority="63" w:unhideWhenUsed="0"/>
+    <w:lsdException w:name="Medium Shading 2 Accent 1" w:semiHidden="0" w:uiPriority="64" w:unhideWhenUsed="0"/>
+    <w:lsdException w:name="Medium List 1 Accent 1" w:semiHidden="0" w:uiPriority="65" w:unhideWhenUsed="0"/>
+    <w:lsdException w:name="Revision" w:unhideWhenUsed="0"/>
+    <w:lsdException w:name="List Paragraph" w:semiHidden="0" w:uiPriority="34" w:unhideWhenUsed="0" w:qFormat="1"/>
+    <w:lsdException w:name="Quote" w:semiHidden="0" w:uiPriority="29" w:unhideWhenUsed="0" w:qFormat="1"/>
+    <w:lsdException w:name="Intense Quote" w:semiHidden="0" w:uiPriority="30" w:unhideWhenUsed="0" w:qFormat="1"/>
+    <w:lsdException w:name="Medium List 2 Accent 1" w:semiHidden="0" w:uiPriority="66" w:unhideWhenUsed="0"/>
+    <w:lsdException w:name="Medium Grid 1 Accent 1" w:semiHidden="0" w:uiPriority="67" w:unhideWhenUsed="0"/>
+    <w:lsdException w:name="Medium Grid 2 Accent 1" w:semiHidden="0" w:uiPriority="68" w:unhideWhenUsed="0"/>
+    <w:lsdException w:name="Medium Grid 3 Accent 1" w:semiHidden="0" w:uiPriority="69" w:unhideWhenUsed="0"/>
+    <w:lsdException w:name="Dark List Accent 1" w:semiHidden="0" w:uiPriority="70" w:unhideWhenUsed="0"/>
+    <w:lsdException w:name="Colorful Shading Accent 1" w:semiHidden="0" w:uiPriority="71" w:unhideWhenUsed="0"/>
+    <w:lsdException w:name="Colorful List Accent 1" w:semiHidden="0" w:uiPriority="72" w:unhideWhenUsed="0"/>
+    <w:lsdException w:name="Colorful Grid Accent 1" w:semiHidden="0" w:uiPriority="73" w:unhideWhenUsed="0"/>
+    <w:lsdException w:name="Light Shading Accent 2" w:semiHidden="0" w:uiPriority="60" w:unhideWhenUsed="0"/>
+    <w:lsdException w:name="Light List Accent 2" w:semiHidden="0" w:uiPriority="61" w:unhideWhenUsed="0"/>
+    <w:lsdException w:name="Light Grid Accent 2" w:semiHidden="0" w:uiPriority="62" w:unhideWhenUsed="0"/>
+    <w:lsdException w:name="Medium Shading 1 Accent 2" w:semiHidden="0" w:uiPriority="63" w:unhideWhenUsed="0"/>
+    <w:lsdException w:name="Medium Shading 2 Accent 2" w:semiHidden="0" w:uiPriority="64" w:unhideWhenUsed="0"/>
+    <w:lsdException w:name="Medium List 1 Accent 2" w:semiHidden="0" w:uiPriority="65" w:unhideWhenUsed="0"/>
+    <w:lsdException w:name="Medium List 2 Accent 2" w:semiHidden="0" w:uiPriority="66" w:unhideWhenUsed="0"/>
+    <w:lsdException w:name="Medium Grid 1 Accent 2" w:semiHidden="0" w:uiPriority="67" w:unhideWhenUsed="0"/>
+    <w:lsdException w:name="Medium Grid 2 Accent 2" w:semiHidden="0" w:uiPriority="68" w:unhideWhenUsed="0"/>
+    <w:lsdException w:name="Medium Grid 3 Accent 2" w:semiHidden="0" w:uiPriority="69" w:unhideWhenUsed="0"/>
+    <w:lsdException w:name="Dark List Accent 2" w:semiHidden="0" w:uiPriority="70" w:unhideWhenUsed="0"/>
+    <w:lsdException w:name="Colorful Shading Accent 2" w:semiHidden="0" w:uiPriority="71" w:unhideWhenUsed="0"/>
+    <w:lsdException w:name="Colorful List Accent 2" w:semiHidden="0" w:uiPriority="72" w:unhideWhenUsed="0"/>
+    <w:lsdException w:name="Colorful Grid Accent 2" w:semiHidden="0" w:uiPriority="73" w:unhideWhenUsed="0"/>
+    <w:lsdException w:name="Light Shading Accent 3" w:semiHidden="0" w:uiPriority="60" w:unhideWhenUsed="0"/>
+    <w:lsdException w:name="Light List Accent 3" w:semiHidden="0" w:uiPriority="61" w:unhideWhenUsed="0"/>
+    <w:lsdException w:name="Light Grid Accent 3" w:semiHidden="0" w:uiPriority="62" w:unhideWhenUsed="0"/>
+    <w:lsdException w:name="Medium Shading 1 Accent 3" w:semiHidden="0" w:uiPriority="63" w:unhideWhenUsed="0"/>
+    <w:lsdException w:name="Medium Shading 2 Accent 3" w:semiHidden="0" w:uiPriority="64" w:unhideWhenUsed="0"/>
+    <w:lsdException w:name="Medium List 1 Accent 3" w:semiHidden="0" w:uiPriority="65" w:unhideWhenUsed="0"/>
+    <w:lsdException w:name="Medium List 2 Accent 3" w:semiHidden="0" w:uiPriority="66" w:unhideWhenUsed="0"/>
+    <w:lsdException w:name="Medium Grid 1 Accent 3" w:semiHidden="0" w:uiPriority="67" w:unhideWhenUsed="0"/>
+    <w:lsdException w:name="Medium Grid 2 Accent 3" w:semiHidden="0" w:uiPriority="68" w:unhideWhenUsed="0"/>
+    <w:lsdException w:name="Medium Grid 3 Accent 3" w:semiHidden="0" w:uiPriority="69" w:unhideWhenUsed="0"/>
+    <w:lsdException w:name="Dark List Accent 3" w:semiHidden="0" w:uiPriority="70" w:unhideWhenUsed="0"/>
+    <w:lsdException w:name="Colorful Shading Accent 3" w:semiHidden="0" w:uiPriority="71" w:unhideWhenUsed="0"/>
+    <w:lsdException w:name="Colorful List Accent 3" w:semiHidden="0" w:uiPriority="72" w:unhideWhenUsed="0"/>
+    <w:lsdException w:name="Colorful Grid Accent 3" w:semiHidden="0" w:uiPriority="73" w:unhideWhenUsed="0"/>
+    <w:lsdException w:name="Light Shading Accent 4" w:semiHidden="0" w:uiPriority="60" w:unhideWhenUsed="0"/>
+    <w:lsdException w:name="Light List Accent 4" w:semiHidden="0" w:uiPriority="61" w:unhideWhenUsed="0"/>
+    <w:lsdException w:name="Light Grid Accent 4" w:semiHidden="0" w:uiPriority="62" w:unhideWhenUsed="0"/>
+    <w:lsdException w:name="Medium Shading 1 Accent 4" w:semiHidden="0" w:uiPriority="63" w:unhideWhenUsed="0"/>
+    <w:lsdException w:name="Medium Shading 2 Accent 4" w:semiHidden="0" w:uiPriority="64" w:unhideWhenUsed="0"/>
+    <w:lsdException w:name="Medium List 1 Accent 4" w:semiHidden="0" w:uiPriority="65" w:unhideWhenUsed="0"/>
+    <w:lsdException w:name="Medium List 2 Accent 4" w:semiHidden="0" w:uiPriority="66" w:unhideWhenUsed="0"/>
+    <w:lsdException w:name="Medium Grid 1 Accent 4" w:semiHidden="0" w:uiPriority="67" w:unhideWhenUsed="0"/>
+    <w:lsdException w:name="Medium Grid 2 Accent 4" w:semiHidden="0" w:uiPriority="68" w:unhideWhenUsed="0"/>
+    <w:lsdException w:name="Medium Grid 3 Accent 4" w:semiHidden="0" w:uiPriority="69" w:unhideWhenUsed="0"/>
+    <w:lsdException w:name="Dark List Accent 4" w:semiHidden="0" w:uiPriority="70" w:unhideWhenUsed="0"/>
+    <w:lsdException w:name="Colorful Shading Accent 4" w:semiHidden="0" w:uiPriority="71" w:unhideWhenUsed="0"/>
+    <w:lsdException w:name="Colorful List Accent 4" w:semiHidden="0" w:uiPriority="72" w:unhideWhenUsed="0"/>
+    <w:lsdException w:name="Colorful Grid Accent 4" w:semiHidden="0" w:uiPriority="73" w:unhideWhenUsed="0"/>
+    <w:lsdException w:name="Light Shading Accent 5" w:semiHidden="0" w:uiPriority="60" w:unhideWhenUsed="0"/>
+    <w:lsdException w:name="Light List Accent 5" w:semiHidden="0" w:uiPriority="61" w:unhideWhenUsed="0"/>
+    <w:lsdException w:name="Light Grid Accent 5" w:semiHidden="0" w:uiPriority="62" w:unhideWhenUsed="0"/>
+    <w:lsdException w:name="Medium Shading 1 Accent 5" w:semiHidden="0" w:uiPriority="63" w:unhideWhenUsed="0"/>
+    <w:lsdException w:name="Medium Shading 2 Accent 5" w:semiHidden="0" w:uiPriority="64" w:unhideWhenUsed="0"/>
+    <w:lsdException w:name="Medium List 1 Accent 5" w:semiHidden="0" w:uiPriority="65" w:unhideWhenUsed="0"/>
+    <w:lsdException w:name="Medium List 2 Accent 5" w:semiHidden="0" w:uiPriority="66" w:unhideWhenUsed="0"/>
+    <w:lsdException w:name="Medium Grid 1 Accent 5" w:semiHidden="0" w:uiPriority="67" w:unhideWhenUsed="0"/>
+    <w:lsdException w:name="Medium Grid 2 Accent 5" w:semiHidden="0" w:uiPriority="68" w:unhideWhenUsed="0"/>
+    <w:lsdException w:name="Medium Grid 3 Accent 5" w:semiHidden="0" w:uiPriority="69" w:unhideWhenUsed="0"/>
+    <w:lsdException w:name="Dark List Accent 5" w:semiHidden="0" w:uiPriority="70" w:unhideWhenUsed="0"/>
+    <w:lsdException w:name="Colorful Shading Accent 5" w:semiHidden="0" w:uiPriority="71" w:unhideWhenUsed="0"/>
+    <w:lsdException w:name="Colorful List Accent 5" w:semiHidden="0" w:uiPriority="72" w:unhideWhenUsed="0"/>
+    <w:lsdException w:name="Colorful Grid Accent 5" w:semiHidden="0" w:uiPriority="73" w:unhideWhenUsed="0"/>
+    <w:lsdException w:name="Light Shading Accent 6" w:semiHidden="0" w:uiPriority="60" w:unhideWhenUsed="0"/>
+    <w:lsdException w:name="Light List Accent 6" w:semiHidden="0" w:uiPriority="61" w:unhideWhenUsed="0"/>
+    <w:lsdException w:name="Light Grid Accent 6" w:semiHidden="0" w:uiPriority="62" w:unhideWhenUsed="0"/>
+    <w:lsdException w:name="Medium Shading 1 Accent 6" w:semiHidden="0" w:uiPriority="63" w:unhideWhenUsed="0"/>
+    <w:lsdException w:name="Medium Shading 2 Accent 6" w:semiHidden="0" w:uiPriority="64" w:unhideWhenUsed="0"/>
+    <w:lsdException w:name="Medium List 1 Accent 6" w:semiHidden="0" w:uiPriority="65" w:unhideWhenUsed="0"/>
+    <w:lsdException w:name="Medium List 2 Accent 6" w:semiHidden="0" w:uiPriority="66" w:unhideWhenUsed="0"/>
+    <w:lsdException w:name="Medium Grid 1 Accent 6" w:semiHidden="0" w:uiPriority="67" w:unhideWhenUsed="0"/>
+    <w:lsdException w:name="Medium Grid 2 Accent 6" w:semiHidden="0" w:uiPriority="68" w:unhideWhenUsed="0"/>
+    <w:lsdException w:name="Medium Grid 3 Accent 6" w:semiHidden="0" w:uiPriority="69" w:unhideWhenUsed="0"/>
+    <w:lsdException w:name="Dark List Accent 6" w:semiHidden="0" w:uiPriority="70" w:unhideWhenUsed="0"/>
+    <w:lsdException w:name="Colorful Shading Accent 6" w:semiHidden="0" w:uiPriority="71" w:unhideWhenUsed="0"/>
+    <w:lsdException w:name="Colorful List Accent 6" w:semiHidden="0" w:uiPriority="72" w:unhideWhenUsed="0"/>
+    <w:lsdException w:name="Colorful Grid Accent 6" w:semiHidden="0" w:uiPriority="73" w:unhideWhenUsed="0"/>
+    <w:lsdException w:name="Subtle Emphasis" w:semiHidden="0" w:uiPriority="19" w:unhideWhenUsed="0" w:qFormat="1"/>
+    <w:lsdException w:name="Intense Emphasis" w:semiHidden="0" w:uiPriority="21" w:unhideWhenUsed="0" w:qFormat="1"/>
+    <w:lsdException w:name="Subtle Reference" w:semiHidden="0" w:uiPriority="31" w:unhideWhenUsed="0" w:qFormat="1"/>
+    <w:lsdException w:name="Intense Reference" w:semiHidden="0" w:uiPriority="32" w:unhideWhenUsed="0" w:qFormat="1"/>
+    <w:lsdException w:name="Book Title" w:semiHidden="0" w:uiPriority="33" w:unhideWhenUsed="0" w:qFormat="1"/>
+    <w:lsdException w:name="Bibliography" w:uiPriority="37"/>
+    <w:lsdException w:name="TOC Heading" w:uiPriority="39" w:qFormat="1"/>
   </w:latentStyles>
   <w:style w:type="paragraph" w:default="1" w:styleId="Standaard">
     <w:name w:val="Normal"/>
     <w:qFormat/>
+    <w:rsid w:val="00A54E94"/>
   </w:style>
   <w:style w:type="paragraph" w:styleId="Kop1">
     <w:name w:val="heading 1"/>
@@ -5338,6 +4971,7 @@
     <w:uiPriority w:val="99"/>
     <w:semiHidden/>
     <w:unhideWhenUsed/>
+    <w:qFormat/>
     <w:tblPr>
       <w:tblInd w:w="0" w:type="dxa"/>
       <w:tblCellMar>
@@ -5474,23 +5108,6 @@
       <w:sz w:val="96"/>
       <w:szCs w:val="96"/>
       <w:lang w:val="en-US"/>
-      <w14:shadow w14:blurRad="38100" w14:dist="19050" w14:dir="2700000" w14:sx="100000" w14:sy="100000" w14:kx="0" w14:ky="0" w14:algn="tl">
-        <w14:schemeClr w14:val="dk1">
-          <w14:alpha w14:val="60000"/>
-        </w14:schemeClr>
-      </w14:shadow>
-      <w14:textOutline w14:w="9525" w14:cap="flat" w14:cmpd="sng" w14:algn="ctr">
-        <w14:noFill/>
-        <w14:prstDash w14:val="solid"/>
-        <w14:round/>
-      </w14:textOutline>
-      <w14:textFill>
-        <w14:solidFill>
-          <w14:schemeClr w14:val="tx1">
-            <w14:alpha w14:val="1000"/>
-          </w14:schemeClr>
-        </w14:solidFill>
-      </w14:textFill>
     </w:rPr>
   </w:style>
   <w:style w:type="character" w:styleId="Hyperlink">
@@ -5515,23 +5132,6 @@
       <w:sz w:val="96"/>
       <w:szCs w:val="96"/>
       <w:lang w:val="en-US"/>
-      <w14:shadow w14:blurRad="38100" w14:dist="19050" w14:dir="2700000" w14:sx="100000" w14:sy="100000" w14:kx="0" w14:ky="0" w14:algn="tl">
-        <w14:schemeClr w14:val="dk1">
-          <w14:alpha w14:val="60000"/>
-        </w14:schemeClr>
-      </w14:shadow>
-      <w14:textOutline w14:w="9525" w14:cap="flat" w14:cmpd="sng" w14:algn="ctr">
-        <w14:noFill/>
-        <w14:prstDash w14:val="solid"/>
-        <w14:round/>
-      </w14:textOutline>
-      <w14:textFill>
-        <w14:solidFill>
-          <w14:schemeClr w14:val="tx1">
-            <w14:alpha w14:val="1000"/>
-          </w14:schemeClr>
-        </w14:solidFill>
-      </w14:textFill>
     </w:rPr>
   </w:style>
   <w:style w:type="paragraph" w:styleId="Inhopg1">
@@ -5570,6 +5170,7 @@
       <w:spacing w:after="0" w:line="240" w:lineRule="auto"/>
     </w:pPr>
     <w:tblPr>
+      <w:tblInd w:w="0" w:type="dxa"/>
       <w:tblBorders>
         <w:top w:val="single" w:sz="4" w:space="0" w:color="auto"/>
         <w:left w:val="single" w:sz="4" w:space="0" w:color="auto"/>
@@ -5578,6 +5179,12 @@
         <w:insideH w:val="single" w:sz="4" w:space="0" w:color="auto"/>
         <w:insideV w:val="single" w:sz="4" w:space="0" w:color="auto"/>
       </w:tblBorders>
+      <w:tblCellMar>
+        <w:top w:w="0" w:type="dxa"/>
+        <w:left w:w="108" w:type="dxa"/>
+        <w:bottom w:w="0" w:type="dxa"/>
+        <w:right w:w="108" w:type="dxa"/>
+      </w:tblCellMar>
     </w:tblPr>
   </w:style>
   <w:style w:type="character" w:customStyle="1" w:styleId="Kop2Char">
@@ -5700,7 +5307,7 @@
     </a:clrScheme>
     <a:fontScheme name="Office">
       <a:majorFont>
-        <a:latin typeface="Calibri Light" panose="020F0302020204030204"/>
+        <a:latin typeface="Calibri Light"/>
         <a:ea typeface=""/>
         <a:cs typeface=""/>
         <a:font script="Jpan" typeface="ＭＳ ゴシック"/>
@@ -5735,7 +5342,7 @@
         <a:font script="Geor" typeface="Sylfaen"/>
       </a:majorFont>
       <a:minorFont>
-        <a:latin typeface="Calibri" panose="020F0502020204030204"/>
+        <a:latin typeface="Calibri"/>
         <a:ea typeface=""/>
         <a:cs typeface=""/>
         <a:font script="Jpan" typeface="ＭＳ 明朝"/>
@@ -5912,7 +5519,7 @@
   <a:extraClrSchemeLst/>
   <a:extLst>
     <a:ext uri="{05A4C25C-085E-4340-85A3-A5531E510DB2}">
-      <thm15:themeFamily xmlns:thm15="http://schemas.microsoft.com/office/thememl/2012/main" name="Office Theme" id="{62F939B6-93AF-4DB8-9C6B-D6C7DFDC589F}" vid="{4A3C46E8-61CC-4603-A589-7422A47A8E4A}"/>
+      <thm15:themeFamily xmlns:thm15="http://schemas.microsoft.com/office/thememl/2012/main" xmlns="" name="Office Theme" id="{62F939B6-93AF-4DB8-9C6B-D6C7DFDC589F}" vid="{4A3C46E8-61CC-4603-A589-7422A47A8E4A}"/>
     </a:ext>
   </a:extLst>
 </a:theme>
@@ -5923,7 +5530,7 @@
 </file>
 
 <file path=customXml/itemProps1.xml><?xml version="1.0" encoding="utf-8"?>
-<ds:datastoreItem xmlns:ds="http://schemas.openxmlformats.org/officeDocument/2006/customXml" ds:itemID="{CA5F975C-3A75-4752-9471-A95FDD61693B}">
+<ds:datastoreItem xmlns:ds="http://schemas.openxmlformats.org/officeDocument/2006/customXml" ds:itemID="{0C32806E-E53D-45BB-ABD5-7D6199216B34}">
   <ds:schemaRefs>
     <ds:schemaRef ds:uri="http://schemas.openxmlformats.org/officeDocument/2006/bibliography"/>
   </ds:schemaRefs>

</xml_diff>